<commit_message>
fix(jmp): JMP, JN and JZ now execute proper JUMPING. Add ENUMS for GTKWAVE for better readability
</commit_message>
<xml_diff>
--- a/tabela-verdade-instrucoes-uc.docx
+++ b/tabela-verdade-instrucoes-uc.docx
@@ -96,8 +96,8 @@
         <w:gridCol w:w="964"/>
         <w:gridCol w:w="964"/>
         <w:gridCol w:w="964"/>
-        <w:gridCol w:w="965"/>
-        <w:gridCol w:w="962"/>
+        <w:gridCol w:w="967"/>
+        <w:gridCol w:w="960"/>
       </w:tblGrid>
       <w:tr>
         <w:trPr/>
@@ -407,7 +407,7 @@
         </w:tc>
         <w:tc>
           <w:tcPr>
-            <w:tcW w:w="965" w:type="dxa"/>
+            <w:tcW w:w="967" w:type="dxa"/>
             <w:tcBorders/>
           </w:tcPr>
           <w:p>
@@ -437,7 +437,7 @@
         </w:tc>
         <w:tc>
           <w:tcPr>
-            <w:tcW w:w="962" w:type="dxa"/>
+            <w:tcW w:w="960" w:type="dxa"/>
             <w:tcBorders/>
           </w:tcPr>
           <w:p>
@@ -678,33 +678,33 @@
         </w:tc>
         <w:tc>
           <w:tcPr>
-            <w:tcW w:w="965" w:type="dxa"/>
-            <w:tcBorders/>
-          </w:tcPr>
-          <w:p>
-            <w:pPr>
-              <w:pStyle w:val="TableContents"/>
-              <w:bidi w:val="0"/>
-              <w:jc w:val="center"/>
-              <w:rPr>
-                <w:rFonts w:cs="Noto Sans Devanagari"/>
-                <w:sz w:val="20"/>
-                <w:szCs w:val="20"/>
-              </w:rPr>
-            </w:pPr>
-            <w:r>
-              <w:rPr>
-                <w:rFonts w:cs="Noto Sans Devanagari"/>
-                <w:sz w:val="20"/>
-                <w:szCs w:val="20"/>
-              </w:rPr>
-              <w:t>0</w:t>
-            </w:r>
-          </w:p>
-        </w:tc>
-        <w:tc>
-          <w:tcPr>
-            <w:tcW w:w="962" w:type="dxa"/>
+            <w:tcW w:w="967" w:type="dxa"/>
+            <w:tcBorders/>
+          </w:tcPr>
+          <w:p>
+            <w:pPr>
+              <w:pStyle w:val="TableContents"/>
+              <w:bidi w:val="0"/>
+              <w:jc w:val="center"/>
+              <w:rPr>
+                <w:rFonts w:cs="Noto Sans Devanagari"/>
+                <w:sz w:val="20"/>
+                <w:szCs w:val="20"/>
+              </w:rPr>
+            </w:pPr>
+            <w:r>
+              <w:rPr>
+                <w:rFonts w:cs="Noto Sans Devanagari"/>
+                <w:sz w:val="20"/>
+                <w:szCs w:val="20"/>
+              </w:rPr>
+              <w:t>0</w:t>
+            </w:r>
+          </w:p>
+        </w:tc>
+        <w:tc>
+          <w:tcPr>
+            <w:tcW w:w="960" w:type="dxa"/>
             <w:tcBorders/>
           </w:tcPr>
           <w:p>
@@ -941,7 +941,7 @@
         </w:tc>
         <w:tc>
           <w:tcPr>
-            <w:tcW w:w="965" w:type="dxa"/>
+            <w:tcW w:w="967" w:type="dxa"/>
             <w:tcBorders/>
           </w:tcPr>
           <w:p>
@@ -967,7 +967,7 @@
         </w:tc>
         <w:tc>
           <w:tcPr>
-            <w:tcW w:w="962" w:type="dxa"/>
+            <w:tcW w:w="960" w:type="dxa"/>
             <w:tcBorders/>
           </w:tcPr>
           <w:p>
@@ -1204,33 +1204,33 @@
         </w:tc>
         <w:tc>
           <w:tcPr>
-            <w:tcW w:w="965" w:type="dxa"/>
-            <w:tcBorders/>
-          </w:tcPr>
-          <w:p>
-            <w:pPr>
-              <w:pStyle w:val="TableContents"/>
-              <w:bidi w:val="0"/>
-              <w:jc w:val="center"/>
-              <w:rPr>
-                <w:rFonts w:cs="Noto Sans Devanagari"/>
-                <w:sz w:val="20"/>
-                <w:szCs w:val="20"/>
-              </w:rPr>
-            </w:pPr>
-            <w:r>
-              <w:rPr>
-                <w:rFonts w:cs="Noto Sans Devanagari"/>
-                <w:sz w:val="20"/>
-                <w:szCs w:val="20"/>
-              </w:rPr>
-              <w:t>0</w:t>
-            </w:r>
-          </w:p>
-        </w:tc>
-        <w:tc>
-          <w:tcPr>
-            <w:tcW w:w="962" w:type="dxa"/>
+            <w:tcW w:w="967" w:type="dxa"/>
+            <w:tcBorders/>
+          </w:tcPr>
+          <w:p>
+            <w:pPr>
+              <w:pStyle w:val="TableContents"/>
+              <w:bidi w:val="0"/>
+              <w:jc w:val="center"/>
+              <w:rPr>
+                <w:rFonts w:cs="Noto Sans Devanagari"/>
+                <w:sz w:val="20"/>
+                <w:szCs w:val="20"/>
+              </w:rPr>
+            </w:pPr>
+            <w:r>
+              <w:rPr>
+                <w:rFonts w:cs="Noto Sans Devanagari"/>
+                <w:sz w:val="20"/>
+                <w:szCs w:val="20"/>
+              </w:rPr>
+              <w:t>0</w:t>
+            </w:r>
+          </w:p>
+        </w:tc>
+        <w:tc>
+          <w:tcPr>
+            <w:tcW w:w="960" w:type="dxa"/>
             <w:tcBorders/>
           </w:tcPr>
           <w:p>
@@ -1467,33 +1467,33 @@
         </w:tc>
         <w:tc>
           <w:tcPr>
-            <w:tcW w:w="965" w:type="dxa"/>
-            <w:tcBorders/>
-          </w:tcPr>
-          <w:p>
-            <w:pPr>
-              <w:pStyle w:val="TableContents"/>
-              <w:bidi w:val="0"/>
-              <w:jc w:val="center"/>
-              <w:rPr>
-                <w:rFonts w:cs="Noto Sans Devanagari"/>
-                <w:sz w:val="20"/>
-                <w:szCs w:val="20"/>
-              </w:rPr>
-            </w:pPr>
-            <w:r>
-              <w:rPr>
-                <w:rFonts w:cs="Noto Sans Devanagari"/>
-                <w:sz w:val="20"/>
-                <w:szCs w:val="20"/>
-              </w:rPr>
-              <w:t>0</w:t>
-            </w:r>
-          </w:p>
-        </w:tc>
-        <w:tc>
-          <w:tcPr>
-            <w:tcW w:w="962" w:type="dxa"/>
+            <w:tcW w:w="967" w:type="dxa"/>
+            <w:tcBorders/>
+          </w:tcPr>
+          <w:p>
+            <w:pPr>
+              <w:pStyle w:val="TableContents"/>
+              <w:bidi w:val="0"/>
+              <w:jc w:val="center"/>
+              <w:rPr>
+                <w:rFonts w:cs="Noto Sans Devanagari"/>
+                <w:sz w:val="20"/>
+                <w:szCs w:val="20"/>
+              </w:rPr>
+            </w:pPr>
+            <w:r>
+              <w:rPr>
+                <w:rFonts w:cs="Noto Sans Devanagari"/>
+                <w:sz w:val="20"/>
+                <w:szCs w:val="20"/>
+              </w:rPr>
+              <w:t>0</w:t>
+            </w:r>
+          </w:p>
+        </w:tc>
+        <w:tc>
+          <w:tcPr>
+            <w:tcW w:w="960" w:type="dxa"/>
             <w:tcBorders/>
           </w:tcPr>
           <w:p>
@@ -1730,7 +1730,7 @@
         </w:tc>
         <w:tc>
           <w:tcPr>
-            <w:tcW w:w="965" w:type="dxa"/>
+            <w:tcW w:w="967" w:type="dxa"/>
             <w:tcBorders/>
           </w:tcPr>
           <w:p>
@@ -1756,7 +1756,7 @@
         </w:tc>
         <w:tc>
           <w:tcPr>
-            <w:tcW w:w="962" w:type="dxa"/>
+            <w:tcW w:w="960" w:type="dxa"/>
             <w:tcBorders/>
           </w:tcPr>
           <w:p>
@@ -1993,33 +1993,33 @@
         </w:tc>
         <w:tc>
           <w:tcPr>
-            <w:tcW w:w="965" w:type="dxa"/>
-            <w:tcBorders/>
-          </w:tcPr>
-          <w:p>
-            <w:pPr>
-              <w:pStyle w:val="TableContents"/>
-              <w:bidi w:val="0"/>
-              <w:jc w:val="center"/>
-              <w:rPr>
-                <w:rFonts w:cs="Noto Sans Devanagari"/>
-                <w:sz w:val="20"/>
-                <w:szCs w:val="20"/>
-              </w:rPr>
-            </w:pPr>
-            <w:r>
-              <w:rPr>
-                <w:rFonts w:cs="Noto Sans Devanagari"/>
-                <w:sz w:val="20"/>
-                <w:szCs w:val="20"/>
-              </w:rPr>
-              <w:t>0</w:t>
-            </w:r>
-          </w:p>
-        </w:tc>
-        <w:tc>
-          <w:tcPr>
-            <w:tcW w:w="962" w:type="dxa"/>
+            <w:tcW w:w="967" w:type="dxa"/>
+            <w:tcBorders/>
+          </w:tcPr>
+          <w:p>
+            <w:pPr>
+              <w:pStyle w:val="TableContents"/>
+              <w:bidi w:val="0"/>
+              <w:jc w:val="center"/>
+              <w:rPr>
+                <w:rFonts w:cs="Noto Sans Devanagari"/>
+                <w:sz w:val="20"/>
+                <w:szCs w:val="20"/>
+              </w:rPr>
+            </w:pPr>
+            <w:r>
+              <w:rPr>
+                <w:rFonts w:cs="Noto Sans Devanagari"/>
+                <w:sz w:val="20"/>
+                <w:szCs w:val="20"/>
+              </w:rPr>
+              <w:t>0</w:t>
+            </w:r>
+          </w:p>
+        </w:tc>
+        <w:tc>
+          <w:tcPr>
+            <w:tcW w:w="960" w:type="dxa"/>
             <w:tcBorders/>
           </w:tcPr>
           <w:p>
@@ -2256,7 +2256,7 @@
         </w:tc>
         <w:tc>
           <w:tcPr>
-            <w:tcW w:w="965" w:type="dxa"/>
+            <w:tcW w:w="967" w:type="dxa"/>
             <w:tcBorders/>
           </w:tcPr>
           <w:p>
@@ -2282,7 +2282,7 @@
         </w:tc>
         <w:tc>
           <w:tcPr>
-            <w:tcW w:w="962" w:type="dxa"/>
+            <w:tcW w:w="960" w:type="dxa"/>
             <w:tcBorders/>
           </w:tcPr>
           <w:p>
@@ -2519,33 +2519,33 @@
         </w:tc>
         <w:tc>
           <w:tcPr>
-            <w:tcW w:w="965" w:type="dxa"/>
-            <w:tcBorders/>
-          </w:tcPr>
-          <w:p>
-            <w:pPr>
-              <w:pStyle w:val="TableContents"/>
-              <w:bidi w:val="0"/>
-              <w:jc w:val="center"/>
-              <w:rPr>
-                <w:rFonts w:cs="Noto Sans Devanagari"/>
-                <w:sz w:val="20"/>
-                <w:szCs w:val="20"/>
-              </w:rPr>
-            </w:pPr>
-            <w:r>
-              <w:rPr>
-                <w:rFonts w:cs="Noto Sans Devanagari"/>
-                <w:sz w:val="20"/>
-                <w:szCs w:val="20"/>
-              </w:rPr>
-              <w:t>0</w:t>
-            </w:r>
-          </w:p>
-        </w:tc>
-        <w:tc>
-          <w:tcPr>
-            <w:tcW w:w="962" w:type="dxa"/>
+            <w:tcW w:w="967" w:type="dxa"/>
+            <w:tcBorders/>
+          </w:tcPr>
+          <w:p>
+            <w:pPr>
+              <w:pStyle w:val="TableContents"/>
+              <w:bidi w:val="0"/>
+              <w:jc w:val="center"/>
+              <w:rPr>
+                <w:rFonts w:cs="Noto Sans Devanagari"/>
+                <w:sz w:val="20"/>
+                <w:szCs w:val="20"/>
+              </w:rPr>
+            </w:pPr>
+            <w:r>
+              <w:rPr>
+                <w:rFonts w:cs="Noto Sans Devanagari"/>
+                <w:sz w:val="20"/>
+                <w:szCs w:val="20"/>
+              </w:rPr>
+              <w:t>0</w:t>
+            </w:r>
+          </w:p>
+        </w:tc>
+        <w:tc>
+          <w:tcPr>
+            <w:tcW w:w="960" w:type="dxa"/>
             <w:tcBorders/>
           </w:tcPr>
           <w:p>
@@ -2641,8 +2641,8 @@
         <w:gridCol w:w="964"/>
         <w:gridCol w:w="964"/>
         <w:gridCol w:w="964"/>
-        <w:gridCol w:w="965"/>
-        <w:gridCol w:w="962"/>
+        <w:gridCol w:w="967"/>
+        <w:gridCol w:w="960"/>
       </w:tblGrid>
       <w:tr>
         <w:trPr/>
@@ -2952,7 +2952,7 @@
         </w:tc>
         <w:tc>
           <w:tcPr>
-            <w:tcW w:w="965" w:type="dxa"/>
+            <w:tcW w:w="967" w:type="dxa"/>
             <w:tcBorders/>
           </w:tcPr>
           <w:p>
@@ -2982,7 +2982,7 @@
         </w:tc>
         <w:tc>
           <w:tcPr>
-            <w:tcW w:w="962" w:type="dxa"/>
+            <w:tcW w:w="960" w:type="dxa"/>
             <w:tcBorders/>
           </w:tcPr>
           <w:p>
@@ -3223,33 +3223,33 @@
         </w:tc>
         <w:tc>
           <w:tcPr>
-            <w:tcW w:w="965" w:type="dxa"/>
-            <w:tcBorders/>
-          </w:tcPr>
-          <w:p>
-            <w:pPr>
-              <w:pStyle w:val="TableContents"/>
-              <w:bidi w:val="0"/>
-              <w:jc w:val="center"/>
-              <w:rPr>
-                <w:rFonts w:cs="Noto Sans Devanagari"/>
-                <w:sz w:val="20"/>
-                <w:szCs w:val="20"/>
-              </w:rPr>
-            </w:pPr>
-            <w:r>
-              <w:rPr>
-                <w:rFonts w:cs="Noto Sans Devanagari"/>
-                <w:sz w:val="20"/>
-                <w:szCs w:val="20"/>
-              </w:rPr>
-              <w:t>0</w:t>
-            </w:r>
-          </w:p>
-        </w:tc>
-        <w:tc>
-          <w:tcPr>
-            <w:tcW w:w="962" w:type="dxa"/>
+            <w:tcW w:w="967" w:type="dxa"/>
+            <w:tcBorders/>
+          </w:tcPr>
+          <w:p>
+            <w:pPr>
+              <w:pStyle w:val="TableContents"/>
+              <w:bidi w:val="0"/>
+              <w:jc w:val="center"/>
+              <w:rPr>
+                <w:rFonts w:cs="Noto Sans Devanagari"/>
+                <w:sz w:val="20"/>
+                <w:szCs w:val="20"/>
+              </w:rPr>
+            </w:pPr>
+            <w:r>
+              <w:rPr>
+                <w:rFonts w:cs="Noto Sans Devanagari"/>
+                <w:sz w:val="20"/>
+                <w:szCs w:val="20"/>
+              </w:rPr>
+              <w:t>0</w:t>
+            </w:r>
+          </w:p>
+        </w:tc>
+        <w:tc>
+          <w:tcPr>
+            <w:tcW w:w="960" w:type="dxa"/>
             <w:tcBorders/>
           </w:tcPr>
           <w:p>
@@ -3486,7 +3486,7 @@
         </w:tc>
         <w:tc>
           <w:tcPr>
-            <w:tcW w:w="965" w:type="dxa"/>
+            <w:tcW w:w="967" w:type="dxa"/>
             <w:tcBorders/>
           </w:tcPr>
           <w:p>
@@ -3512,7 +3512,7 @@
         </w:tc>
         <w:tc>
           <w:tcPr>
-            <w:tcW w:w="962" w:type="dxa"/>
+            <w:tcW w:w="960" w:type="dxa"/>
             <w:tcBorders/>
           </w:tcPr>
           <w:p>
@@ -3749,33 +3749,33 @@
         </w:tc>
         <w:tc>
           <w:tcPr>
-            <w:tcW w:w="965" w:type="dxa"/>
-            <w:tcBorders/>
-          </w:tcPr>
-          <w:p>
-            <w:pPr>
-              <w:pStyle w:val="TableContents"/>
-              <w:bidi w:val="0"/>
-              <w:jc w:val="center"/>
-              <w:rPr>
-                <w:rFonts w:cs="Noto Sans Devanagari"/>
-                <w:sz w:val="20"/>
-                <w:szCs w:val="20"/>
-              </w:rPr>
-            </w:pPr>
-            <w:r>
-              <w:rPr>
-                <w:rFonts w:cs="Noto Sans Devanagari"/>
-                <w:sz w:val="20"/>
-                <w:szCs w:val="20"/>
-              </w:rPr>
-              <w:t>0</w:t>
-            </w:r>
-          </w:p>
-        </w:tc>
-        <w:tc>
-          <w:tcPr>
-            <w:tcW w:w="962" w:type="dxa"/>
+            <w:tcW w:w="967" w:type="dxa"/>
+            <w:tcBorders/>
+          </w:tcPr>
+          <w:p>
+            <w:pPr>
+              <w:pStyle w:val="TableContents"/>
+              <w:bidi w:val="0"/>
+              <w:jc w:val="center"/>
+              <w:rPr>
+                <w:rFonts w:cs="Noto Sans Devanagari"/>
+                <w:sz w:val="20"/>
+                <w:szCs w:val="20"/>
+              </w:rPr>
+            </w:pPr>
+            <w:r>
+              <w:rPr>
+                <w:rFonts w:cs="Noto Sans Devanagari"/>
+                <w:sz w:val="20"/>
+                <w:szCs w:val="20"/>
+              </w:rPr>
+              <w:t>0</w:t>
+            </w:r>
+          </w:p>
+        </w:tc>
+        <w:tc>
+          <w:tcPr>
+            <w:tcW w:w="960" w:type="dxa"/>
             <w:tcBorders/>
           </w:tcPr>
           <w:p>
@@ -4012,33 +4012,33 @@
         </w:tc>
         <w:tc>
           <w:tcPr>
-            <w:tcW w:w="965" w:type="dxa"/>
-            <w:tcBorders/>
-          </w:tcPr>
-          <w:p>
-            <w:pPr>
-              <w:pStyle w:val="TableContents"/>
-              <w:bidi w:val="0"/>
-              <w:jc w:val="center"/>
-              <w:rPr>
-                <w:rFonts w:cs="Noto Sans Devanagari"/>
-                <w:sz w:val="20"/>
-                <w:szCs w:val="20"/>
-              </w:rPr>
-            </w:pPr>
-            <w:r>
-              <w:rPr>
-                <w:rFonts w:cs="Noto Sans Devanagari"/>
-                <w:sz w:val="20"/>
-                <w:szCs w:val="20"/>
-              </w:rPr>
-              <w:t>0</w:t>
-            </w:r>
-          </w:p>
-        </w:tc>
-        <w:tc>
-          <w:tcPr>
-            <w:tcW w:w="962" w:type="dxa"/>
+            <w:tcW w:w="967" w:type="dxa"/>
+            <w:tcBorders/>
+          </w:tcPr>
+          <w:p>
+            <w:pPr>
+              <w:pStyle w:val="TableContents"/>
+              <w:bidi w:val="0"/>
+              <w:jc w:val="center"/>
+              <w:rPr>
+                <w:rFonts w:cs="Noto Sans Devanagari"/>
+                <w:sz w:val="20"/>
+                <w:szCs w:val="20"/>
+              </w:rPr>
+            </w:pPr>
+            <w:r>
+              <w:rPr>
+                <w:rFonts w:cs="Noto Sans Devanagari"/>
+                <w:sz w:val="20"/>
+                <w:szCs w:val="20"/>
+              </w:rPr>
+              <w:t>0</w:t>
+            </w:r>
+          </w:p>
+        </w:tc>
+        <w:tc>
+          <w:tcPr>
+            <w:tcW w:w="960" w:type="dxa"/>
             <w:tcBorders/>
           </w:tcPr>
           <w:p>
@@ -4275,7 +4275,7 @@
         </w:tc>
         <w:tc>
           <w:tcPr>
-            <w:tcW w:w="965" w:type="dxa"/>
+            <w:tcW w:w="967" w:type="dxa"/>
             <w:tcBorders/>
           </w:tcPr>
           <w:p>
@@ -4301,7 +4301,7 @@
         </w:tc>
         <w:tc>
           <w:tcPr>
-            <w:tcW w:w="962" w:type="dxa"/>
+            <w:tcW w:w="960" w:type="dxa"/>
             <w:tcBorders/>
           </w:tcPr>
           <w:p>
@@ -4538,33 +4538,33 @@
         </w:tc>
         <w:tc>
           <w:tcPr>
-            <w:tcW w:w="965" w:type="dxa"/>
-            <w:tcBorders/>
-          </w:tcPr>
-          <w:p>
-            <w:pPr>
-              <w:pStyle w:val="TableContents"/>
-              <w:bidi w:val="0"/>
-              <w:jc w:val="center"/>
-              <w:rPr>
-                <w:rFonts w:cs="Noto Sans Devanagari"/>
-                <w:sz w:val="20"/>
-                <w:szCs w:val="20"/>
-              </w:rPr>
-            </w:pPr>
-            <w:r>
-              <w:rPr>
-                <w:rFonts w:cs="Noto Sans Devanagari"/>
-                <w:sz w:val="20"/>
-                <w:szCs w:val="20"/>
-              </w:rPr>
-              <w:t>0</w:t>
-            </w:r>
-          </w:p>
-        </w:tc>
-        <w:tc>
-          <w:tcPr>
-            <w:tcW w:w="962" w:type="dxa"/>
+            <w:tcW w:w="967" w:type="dxa"/>
+            <w:tcBorders/>
+          </w:tcPr>
+          <w:p>
+            <w:pPr>
+              <w:pStyle w:val="TableContents"/>
+              <w:bidi w:val="0"/>
+              <w:jc w:val="center"/>
+              <w:rPr>
+                <w:rFonts w:cs="Noto Sans Devanagari"/>
+                <w:sz w:val="20"/>
+                <w:szCs w:val="20"/>
+              </w:rPr>
+            </w:pPr>
+            <w:r>
+              <w:rPr>
+                <w:rFonts w:cs="Noto Sans Devanagari"/>
+                <w:sz w:val="20"/>
+                <w:szCs w:val="20"/>
+              </w:rPr>
+              <w:t>0</w:t>
+            </w:r>
+          </w:p>
+        </w:tc>
+        <w:tc>
+          <w:tcPr>
+            <w:tcW w:w="960" w:type="dxa"/>
             <w:tcBorders/>
           </w:tcPr>
           <w:p>
@@ -4801,33 +4801,33 @@
         </w:tc>
         <w:tc>
           <w:tcPr>
-            <w:tcW w:w="965" w:type="dxa"/>
-            <w:tcBorders/>
-          </w:tcPr>
-          <w:p>
-            <w:pPr>
-              <w:pStyle w:val="TableContents"/>
-              <w:bidi w:val="0"/>
-              <w:jc w:val="center"/>
-              <w:rPr>
-                <w:rFonts w:cs="Noto Sans Devanagari"/>
-                <w:sz w:val="20"/>
-                <w:szCs w:val="20"/>
-              </w:rPr>
-            </w:pPr>
-            <w:r>
-              <w:rPr>
-                <w:rFonts w:cs="Noto Sans Devanagari"/>
-                <w:sz w:val="20"/>
-                <w:szCs w:val="20"/>
-              </w:rPr>
-              <w:t>0</w:t>
-            </w:r>
-          </w:p>
-        </w:tc>
-        <w:tc>
-          <w:tcPr>
-            <w:tcW w:w="962" w:type="dxa"/>
+            <w:tcW w:w="967" w:type="dxa"/>
+            <w:tcBorders/>
+          </w:tcPr>
+          <w:p>
+            <w:pPr>
+              <w:pStyle w:val="TableContents"/>
+              <w:bidi w:val="0"/>
+              <w:jc w:val="center"/>
+              <w:rPr>
+                <w:rFonts w:cs="Noto Sans Devanagari"/>
+                <w:sz w:val="20"/>
+                <w:szCs w:val="20"/>
+              </w:rPr>
+            </w:pPr>
+            <w:r>
+              <w:rPr>
+                <w:rFonts w:cs="Noto Sans Devanagari"/>
+                <w:sz w:val="20"/>
+                <w:szCs w:val="20"/>
+              </w:rPr>
+              <w:t>0</w:t>
+            </w:r>
+          </w:p>
+        </w:tc>
+        <w:tc>
+          <w:tcPr>
+            <w:tcW w:w="960" w:type="dxa"/>
             <w:tcBorders/>
           </w:tcPr>
           <w:p>
@@ -5064,33 +5064,33 @@
         </w:tc>
         <w:tc>
           <w:tcPr>
-            <w:tcW w:w="965" w:type="dxa"/>
-            <w:tcBorders/>
-          </w:tcPr>
-          <w:p>
-            <w:pPr>
-              <w:pStyle w:val="TableContents"/>
-              <w:bidi w:val="0"/>
-              <w:jc w:val="center"/>
-              <w:rPr>
-                <w:rFonts w:cs="Noto Sans Devanagari"/>
-                <w:sz w:val="20"/>
-                <w:szCs w:val="20"/>
-              </w:rPr>
-            </w:pPr>
-            <w:r>
-              <w:rPr>
-                <w:rFonts w:cs="Noto Sans Devanagari"/>
-                <w:sz w:val="20"/>
-                <w:szCs w:val="20"/>
-              </w:rPr>
-              <w:t>0</w:t>
-            </w:r>
-          </w:p>
-        </w:tc>
-        <w:tc>
-          <w:tcPr>
-            <w:tcW w:w="962" w:type="dxa"/>
+            <w:tcW w:w="967" w:type="dxa"/>
+            <w:tcBorders/>
+          </w:tcPr>
+          <w:p>
+            <w:pPr>
+              <w:pStyle w:val="TableContents"/>
+              <w:bidi w:val="0"/>
+              <w:jc w:val="center"/>
+              <w:rPr>
+                <w:rFonts w:cs="Noto Sans Devanagari"/>
+                <w:sz w:val="20"/>
+                <w:szCs w:val="20"/>
+              </w:rPr>
+            </w:pPr>
+            <w:r>
+              <w:rPr>
+                <w:rFonts w:cs="Noto Sans Devanagari"/>
+                <w:sz w:val="20"/>
+                <w:szCs w:val="20"/>
+              </w:rPr>
+              <w:t>0</w:t>
+            </w:r>
+          </w:p>
+        </w:tc>
+        <w:tc>
+          <w:tcPr>
+            <w:tcW w:w="960" w:type="dxa"/>
             <w:tcBorders/>
           </w:tcPr>
           <w:p>
@@ -5192,8 +5192,8 @@
         <w:gridCol w:w="964"/>
         <w:gridCol w:w="964"/>
         <w:gridCol w:w="964"/>
-        <w:gridCol w:w="965"/>
-        <w:gridCol w:w="962"/>
+        <w:gridCol w:w="967"/>
+        <w:gridCol w:w="960"/>
       </w:tblGrid>
       <w:tr>
         <w:trPr/>
@@ -5503,7 +5503,7 @@
         </w:tc>
         <w:tc>
           <w:tcPr>
-            <w:tcW w:w="965" w:type="dxa"/>
+            <w:tcW w:w="967" w:type="dxa"/>
             <w:tcBorders/>
           </w:tcPr>
           <w:p>
@@ -5533,7 +5533,7 @@
         </w:tc>
         <w:tc>
           <w:tcPr>
-            <w:tcW w:w="962" w:type="dxa"/>
+            <w:tcW w:w="960" w:type="dxa"/>
             <w:tcBorders/>
           </w:tcPr>
           <w:p>
@@ -5774,33 +5774,33 @@
         </w:tc>
         <w:tc>
           <w:tcPr>
-            <w:tcW w:w="965" w:type="dxa"/>
-            <w:tcBorders/>
-          </w:tcPr>
-          <w:p>
-            <w:pPr>
-              <w:pStyle w:val="TableContents"/>
-              <w:bidi w:val="0"/>
-              <w:jc w:val="center"/>
-              <w:rPr>
-                <w:rFonts w:cs="Noto Sans Devanagari"/>
-                <w:sz w:val="20"/>
-                <w:szCs w:val="20"/>
-              </w:rPr>
-            </w:pPr>
-            <w:r>
-              <w:rPr>
-                <w:rFonts w:cs="Noto Sans Devanagari"/>
-                <w:sz w:val="20"/>
-                <w:szCs w:val="20"/>
-              </w:rPr>
-              <w:t>0</w:t>
-            </w:r>
-          </w:p>
-        </w:tc>
-        <w:tc>
-          <w:tcPr>
-            <w:tcW w:w="962" w:type="dxa"/>
+            <w:tcW w:w="967" w:type="dxa"/>
+            <w:tcBorders/>
+          </w:tcPr>
+          <w:p>
+            <w:pPr>
+              <w:pStyle w:val="TableContents"/>
+              <w:bidi w:val="0"/>
+              <w:jc w:val="center"/>
+              <w:rPr>
+                <w:rFonts w:cs="Noto Sans Devanagari"/>
+                <w:sz w:val="20"/>
+                <w:szCs w:val="20"/>
+              </w:rPr>
+            </w:pPr>
+            <w:r>
+              <w:rPr>
+                <w:rFonts w:cs="Noto Sans Devanagari"/>
+                <w:sz w:val="20"/>
+                <w:szCs w:val="20"/>
+              </w:rPr>
+              <w:t>0</w:t>
+            </w:r>
+          </w:p>
+        </w:tc>
+        <w:tc>
+          <w:tcPr>
+            <w:tcW w:w="960" w:type="dxa"/>
             <w:tcBorders/>
           </w:tcPr>
           <w:p>
@@ -6037,7 +6037,7 @@
         </w:tc>
         <w:tc>
           <w:tcPr>
-            <w:tcW w:w="965" w:type="dxa"/>
+            <w:tcW w:w="967" w:type="dxa"/>
             <w:tcBorders/>
           </w:tcPr>
           <w:p>
@@ -6063,7 +6063,7 @@
         </w:tc>
         <w:tc>
           <w:tcPr>
-            <w:tcW w:w="962" w:type="dxa"/>
+            <w:tcW w:w="960" w:type="dxa"/>
             <w:tcBorders/>
           </w:tcPr>
           <w:p>
@@ -6300,33 +6300,33 @@
         </w:tc>
         <w:tc>
           <w:tcPr>
-            <w:tcW w:w="965" w:type="dxa"/>
-            <w:tcBorders/>
-          </w:tcPr>
-          <w:p>
-            <w:pPr>
-              <w:pStyle w:val="TableContents"/>
-              <w:bidi w:val="0"/>
-              <w:jc w:val="center"/>
-              <w:rPr>
-                <w:rFonts w:cs="Noto Sans Devanagari"/>
-                <w:sz w:val="20"/>
-                <w:szCs w:val="20"/>
-              </w:rPr>
-            </w:pPr>
-            <w:r>
-              <w:rPr>
-                <w:rFonts w:cs="Noto Sans Devanagari"/>
-                <w:sz w:val="20"/>
-                <w:szCs w:val="20"/>
-              </w:rPr>
-              <w:t>0</w:t>
-            </w:r>
-          </w:p>
-        </w:tc>
-        <w:tc>
-          <w:tcPr>
-            <w:tcW w:w="962" w:type="dxa"/>
+            <w:tcW w:w="967" w:type="dxa"/>
+            <w:tcBorders/>
+          </w:tcPr>
+          <w:p>
+            <w:pPr>
+              <w:pStyle w:val="TableContents"/>
+              <w:bidi w:val="0"/>
+              <w:jc w:val="center"/>
+              <w:rPr>
+                <w:rFonts w:cs="Noto Sans Devanagari"/>
+                <w:sz w:val="20"/>
+                <w:szCs w:val="20"/>
+              </w:rPr>
+            </w:pPr>
+            <w:r>
+              <w:rPr>
+                <w:rFonts w:cs="Noto Sans Devanagari"/>
+                <w:sz w:val="20"/>
+                <w:szCs w:val="20"/>
+              </w:rPr>
+              <w:t>0</w:t>
+            </w:r>
+          </w:p>
+        </w:tc>
+        <w:tc>
+          <w:tcPr>
+            <w:tcW w:w="960" w:type="dxa"/>
             <w:tcBorders/>
           </w:tcPr>
           <w:p>
@@ -6563,33 +6563,33 @@
         </w:tc>
         <w:tc>
           <w:tcPr>
-            <w:tcW w:w="965" w:type="dxa"/>
-            <w:tcBorders/>
-          </w:tcPr>
-          <w:p>
-            <w:pPr>
-              <w:pStyle w:val="TableContents"/>
-              <w:bidi w:val="0"/>
-              <w:jc w:val="center"/>
-              <w:rPr>
-                <w:rFonts w:cs="Noto Sans Devanagari"/>
-                <w:sz w:val="20"/>
-                <w:szCs w:val="20"/>
-              </w:rPr>
-            </w:pPr>
-            <w:r>
-              <w:rPr>
-                <w:rFonts w:cs="Noto Sans Devanagari"/>
-                <w:sz w:val="20"/>
-                <w:szCs w:val="20"/>
-              </w:rPr>
-              <w:t>0</w:t>
-            </w:r>
-          </w:p>
-        </w:tc>
-        <w:tc>
-          <w:tcPr>
-            <w:tcW w:w="962" w:type="dxa"/>
+            <w:tcW w:w="967" w:type="dxa"/>
+            <w:tcBorders/>
+          </w:tcPr>
+          <w:p>
+            <w:pPr>
+              <w:pStyle w:val="TableContents"/>
+              <w:bidi w:val="0"/>
+              <w:jc w:val="center"/>
+              <w:rPr>
+                <w:rFonts w:cs="Noto Sans Devanagari"/>
+                <w:sz w:val="20"/>
+                <w:szCs w:val="20"/>
+              </w:rPr>
+            </w:pPr>
+            <w:r>
+              <w:rPr>
+                <w:rFonts w:cs="Noto Sans Devanagari"/>
+                <w:sz w:val="20"/>
+                <w:szCs w:val="20"/>
+              </w:rPr>
+              <w:t>0</w:t>
+            </w:r>
+          </w:p>
+        </w:tc>
+        <w:tc>
+          <w:tcPr>
+            <w:tcW w:w="960" w:type="dxa"/>
             <w:tcBorders/>
           </w:tcPr>
           <w:p>
@@ -6826,33 +6826,33 @@
         </w:tc>
         <w:tc>
           <w:tcPr>
-            <w:tcW w:w="965" w:type="dxa"/>
-            <w:tcBorders/>
-          </w:tcPr>
-          <w:p>
-            <w:pPr>
-              <w:pStyle w:val="TableContents"/>
-              <w:bidi w:val="0"/>
-              <w:jc w:val="center"/>
-              <w:rPr>
-                <w:rFonts w:cs="Noto Sans Devanagari"/>
-                <w:sz w:val="20"/>
-                <w:szCs w:val="20"/>
-              </w:rPr>
-            </w:pPr>
-            <w:r>
-              <w:rPr>
-                <w:rFonts w:cs="Noto Sans Devanagari"/>
-                <w:sz w:val="20"/>
-                <w:szCs w:val="20"/>
-              </w:rPr>
-              <w:t>0</w:t>
-            </w:r>
-          </w:p>
-        </w:tc>
-        <w:tc>
-          <w:tcPr>
-            <w:tcW w:w="962" w:type="dxa"/>
+            <w:tcW w:w="967" w:type="dxa"/>
+            <w:tcBorders/>
+          </w:tcPr>
+          <w:p>
+            <w:pPr>
+              <w:pStyle w:val="TableContents"/>
+              <w:bidi w:val="0"/>
+              <w:jc w:val="center"/>
+              <w:rPr>
+                <w:rFonts w:cs="Noto Sans Devanagari"/>
+                <w:sz w:val="20"/>
+                <w:szCs w:val="20"/>
+              </w:rPr>
+            </w:pPr>
+            <w:r>
+              <w:rPr>
+                <w:rFonts w:cs="Noto Sans Devanagari"/>
+                <w:sz w:val="20"/>
+                <w:szCs w:val="20"/>
+              </w:rPr>
+              <w:t>0</w:t>
+            </w:r>
+          </w:p>
+        </w:tc>
+        <w:tc>
+          <w:tcPr>
+            <w:tcW w:w="960" w:type="dxa"/>
             <w:tcBorders/>
           </w:tcPr>
           <w:p>
@@ -7089,33 +7089,33 @@
         </w:tc>
         <w:tc>
           <w:tcPr>
-            <w:tcW w:w="965" w:type="dxa"/>
-            <w:tcBorders/>
-          </w:tcPr>
-          <w:p>
-            <w:pPr>
-              <w:pStyle w:val="TableContents"/>
-              <w:bidi w:val="0"/>
-              <w:jc w:val="center"/>
-              <w:rPr>
-                <w:rFonts w:cs="Noto Sans Devanagari"/>
-                <w:sz w:val="20"/>
-                <w:szCs w:val="20"/>
-              </w:rPr>
-            </w:pPr>
-            <w:r>
-              <w:rPr>
-                <w:rFonts w:cs="Noto Sans Devanagari"/>
-                <w:sz w:val="20"/>
-                <w:szCs w:val="20"/>
-              </w:rPr>
-              <w:t>0</w:t>
-            </w:r>
-          </w:p>
-        </w:tc>
-        <w:tc>
-          <w:tcPr>
-            <w:tcW w:w="962" w:type="dxa"/>
+            <w:tcW w:w="967" w:type="dxa"/>
+            <w:tcBorders/>
+          </w:tcPr>
+          <w:p>
+            <w:pPr>
+              <w:pStyle w:val="TableContents"/>
+              <w:bidi w:val="0"/>
+              <w:jc w:val="center"/>
+              <w:rPr>
+                <w:rFonts w:cs="Noto Sans Devanagari"/>
+                <w:sz w:val="20"/>
+                <w:szCs w:val="20"/>
+              </w:rPr>
+            </w:pPr>
+            <w:r>
+              <w:rPr>
+                <w:rFonts w:cs="Noto Sans Devanagari"/>
+                <w:sz w:val="20"/>
+                <w:szCs w:val="20"/>
+              </w:rPr>
+              <w:t>0</w:t>
+            </w:r>
+          </w:p>
+        </w:tc>
+        <w:tc>
+          <w:tcPr>
+            <w:tcW w:w="960" w:type="dxa"/>
             <w:tcBorders/>
           </w:tcPr>
           <w:p>
@@ -7352,33 +7352,33 @@
         </w:tc>
         <w:tc>
           <w:tcPr>
-            <w:tcW w:w="965" w:type="dxa"/>
-            <w:tcBorders/>
-          </w:tcPr>
-          <w:p>
-            <w:pPr>
-              <w:pStyle w:val="TableContents"/>
-              <w:bidi w:val="0"/>
-              <w:jc w:val="center"/>
-              <w:rPr>
-                <w:rFonts w:cs="Noto Sans Devanagari"/>
-                <w:sz w:val="20"/>
-                <w:szCs w:val="20"/>
-              </w:rPr>
-            </w:pPr>
-            <w:r>
-              <w:rPr>
-                <w:rFonts w:cs="Noto Sans Devanagari"/>
-                <w:sz w:val="20"/>
-                <w:szCs w:val="20"/>
-              </w:rPr>
-              <w:t>0</w:t>
-            </w:r>
-          </w:p>
-        </w:tc>
-        <w:tc>
-          <w:tcPr>
-            <w:tcW w:w="962" w:type="dxa"/>
+            <w:tcW w:w="967" w:type="dxa"/>
+            <w:tcBorders/>
+          </w:tcPr>
+          <w:p>
+            <w:pPr>
+              <w:pStyle w:val="TableContents"/>
+              <w:bidi w:val="0"/>
+              <w:jc w:val="center"/>
+              <w:rPr>
+                <w:rFonts w:cs="Noto Sans Devanagari"/>
+                <w:sz w:val="20"/>
+                <w:szCs w:val="20"/>
+              </w:rPr>
+            </w:pPr>
+            <w:r>
+              <w:rPr>
+                <w:rFonts w:cs="Noto Sans Devanagari"/>
+                <w:sz w:val="20"/>
+                <w:szCs w:val="20"/>
+              </w:rPr>
+              <w:t>0</w:t>
+            </w:r>
+          </w:p>
+        </w:tc>
+        <w:tc>
+          <w:tcPr>
+            <w:tcW w:w="960" w:type="dxa"/>
             <w:tcBorders/>
           </w:tcPr>
           <w:p>
@@ -7615,33 +7615,33 @@
         </w:tc>
         <w:tc>
           <w:tcPr>
-            <w:tcW w:w="965" w:type="dxa"/>
-            <w:tcBorders/>
-          </w:tcPr>
-          <w:p>
-            <w:pPr>
-              <w:pStyle w:val="TableContents"/>
-              <w:bidi w:val="0"/>
-              <w:jc w:val="center"/>
-              <w:rPr>
-                <w:rFonts w:cs="Noto Sans Devanagari"/>
-                <w:sz w:val="20"/>
-                <w:szCs w:val="20"/>
-              </w:rPr>
-            </w:pPr>
-            <w:r>
-              <w:rPr>
-                <w:rFonts w:cs="Noto Sans Devanagari"/>
-                <w:sz w:val="20"/>
-                <w:szCs w:val="20"/>
-              </w:rPr>
-              <w:t>0</w:t>
-            </w:r>
-          </w:p>
-        </w:tc>
-        <w:tc>
-          <w:tcPr>
-            <w:tcW w:w="962" w:type="dxa"/>
+            <w:tcW w:w="967" w:type="dxa"/>
+            <w:tcBorders/>
+          </w:tcPr>
+          <w:p>
+            <w:pPr>
+              <w:pStyle w:val="TableContents"/>
+              <w:bidi w:val="0"/>
+              <w:jc w:val="center"/>
+              <w:rPr>
+                <w:rFonts w:cs="Noto Sans Devanagari"/>
+                <w:sz w:val="20"/>
+                <w:szCs w:val="20"/>
+              </w:rPr>
+            </w:pPr>
+            <w:r>
+              <w:rPr>
+                <w:rFonts w:cs="Noto Sans Devanagari"/>
+                <w:sz w:val="20"/>
+                <w:szCs w:val="20"/>
+              </w:rPr>
+              <w:t>0</w:t>
+            </w:r>
+          </w:p>
+        </w:tc>
+        <w:tc>
+          <w:tcPr>
+            <w:tcW w:w="960" w:type="dxa"/>
             <w:tcBorders/>
           </w:tcPr>
           <w:p>
@@ -7743,8 +7743,8 @@
         <w:gridCol w:w="964"/>
         <w:gridCol w:w="964"/>
         <w:gridCol w:w="964"/>
-        <w:gridCol w:w="965"/>
-        <w:gridCol w:w="962"/>
+        <w:gridCol w:w="967"/>
+        <w:gridCol w:w="960"/>
       </w:tblGrid>
       <w:tr>
         <w:trPr/>
@@ -8054,7 +8054,7 @@
         </w:tc>
         <w:tc>
           <w:tcPr>
-            <w:tcW w:w="965" w:type="dxa"/>
+            <w:tcW w:w="967" w:type="dxa"/>
             <w:tcBorders/>
           </w:tcPr>
           <w:p>
@@ -8084,7 +8084,7 @@
         </w:tc>
         <w:tc>
           <w:tcPr>
-            <w:tcW w:w="962" w:type="dxa"/>
+            <w:tcW w:w="960" w:type="dxa"/>
             <w:tcBorders/>
           </w:tcPr>
           <w:p>
@@ -8325,33 +8325,33 @@
         </w:tc>
         <w:tc>
           <w:tcPr>
-            <w:tcW w:w="965" w:type="dxa"/>
-            <w:tcBorders/>
-          </w:tcPr>
-          <w:p>
-            <w:pPr>
-              <w:pStyle w:val="TableContents"/>
-              <w:bidi w:val="0"/>
-              <w:jc w:val="center"/>
-              <w:rPr>
-                <w:rFonts w:cs="Noto Sans Devanagari"/>
-                <w:sz w:val="20"/>
-                <w:szCs w:val="20"/>
-              </w:rPr>
-            </w:pPr>
-            <w:r>
-              <w:rPr>
-                <w:rFonts w:cs="Noto Sans Devanagari"/>
-                <w:sz w:val="20"/>
-                <w:szCs w:val="20"/>
-              </w:rPr>
-              <w:t>0</w:t>
-            </w:r>
-          </w:p>
-        </w:tc>
-        <w:tc>
-          <w:tcPr>
-            <w:tcW w:w="962" w:type="dxa"/>
+            <w:tcW w:w="967" w:type="dxa"/>
+            <w:tcBorders/>
+          </w:tcPr>
+          <w:p>
+            <w:pPr>
+              <w:pStyle w:val="TableContents"/>
+              <w:bidi w:val="0"/>
+              <w:jc w:val="center"/>
+              <w:rPr>
+                <w:rFonts w:cs="Noto Sans Devanagari"/>
+                <w:sz w:val="20"/>
+                <w:szCs w:val="20"/>
+              </w:rPr>
+            </w:pPr>
+            <w:r>
+              <w:rPr>
+                <w:rFonts w:cs="Noto Sans Devanagari"/>
+                <w:sz w:val="20"/>
+                <w:szCs w:val="20"/>
+              </w:rPr>
+              <w:t>0</w:t>
+            </w:r>
+          </w:p>
+        </w:tc>
+        <w:tc>
+          <w:tcPr>
+            <w:tcW w:w="960" w:type="dxa"/>
             <w:tcBorders/>
           </w:tcPr>
           <w:p>
@@ -8624,8 +8624,8 @@
         <w:gridCol w:w="964"/>
         <w:gridCol w:w="964"/>
         <w:gridCol w:w="964"/>
-        <w:gridCol w:w="965"/>
-        <w:gridCol w:w="962"/>
+        <w:gridCol w:w="967"/>
+        <w:gridCol w:w="960"/>
       </w:tblGrid>
       <w:tr>
         <w:trPr/>
@@ -8935,7 +8935,7 @@
         </w:tc>
         <w:tc>
           <w:tcPr>
-            <w:tcW w:w="965" w:type="dxa"/>
+            <w:tcW w:w="967" w:type="dxa"/>
             <w:tcBorders/>
           </w:tcPr>
           <w:p>
@@ -8965,7 +8965,7 @@
         </w:tc>
         <w:tc>
           <w:tcPr>
-            <w:tcW w:w="962" w:type="dxa"/>
+            <w:tcW w:w="960" w:type="dxa"/>
             <w:tcBorders/>
           </w:tcPr>
           <w:p>
@@ -9206,33 +9206,33 @@
         </w:tc>
         <w:tc>
           <w:tcPr>
-            <w:tcW w:w="965" w:type="dxa"/>
-            <w:tcBorders/>
-          </w:tcPr>
-          <w:p>
-            <w:pPr>
-              <w:pStyle w:val="TableContents"/>
-              <w:bidi w:val="0"/>
-              <w:jc w:val="center"/>
-              <w:rPr>
-                <w:rFonts w:cs="Noto Sans Devanagari"/>
-                <w:sz w:val="20"/>
-                <w:szCs w:val="20"/>
-              </w:rPr>
-            </w:pPr>
-            <w:r>
-              <w:rPr>
-                <w:rFonts w:cs="Noto Sans Devanagari"/>
-                <w:sz w:val="20"/>
-                <w:szCs w:val="20"/>
-              </w:rPr>
-              <w:t>0</w:t>
-            </w:r>
-          </w:p>
-        </w:tc>
-        <w:tc>
-          <w:tcPr>
-            <w:tcW w:w="962" w:type="dxa"/>
+            <w:tcW w:w="967" w:type="dxa"/>
+            <w:tcBorders/>
+          </w:tcPr>
+          <w:p>
+            <w:pPr>
+              <w:pStyle w:val="TableContents"/>
+              <w:bidi w:val="0"/>
+              <w:jc w:val="center"/>
+              <w:rPr>
+                <w:rFonts w:cs="Noto Sans Devanagari"/>
+                <w:sz w:val="20"/>
+                <w:szCs w:val="20"/>
+              </w:rPr>
+            </w:pPr>
+            <w:r>
+              <w:rPr>
+                <w:rFonts w:cs="Noto Sans Devanagari"/>
+                <w:sz w:val="20"/>
+                <w:szCs w:val="20"/>
+              </w:rPr>
+              <w:t>0</w:t>
+            </w:r>
+          </w:p>
+        </w:tc>
+        <w:tc>
+          <w:tcPr>
+            <w:tcW w:w="960" w:type="dxa"/>
             <w:tcBorders/>
           </w:tcPr>
           <w:p>
@@ -9469,7 +9469,7 @@
         </w:tc>
         <w:tc>
           <w:tcPr>
-            <w:tcW w:w="965" w:type="dxa"/>
+            <w:tcW w:w="967" w:type="dxa"/>
             <w:tcBorders/>
           </w:tcPr>
           <w:p>
@@ -9495,7 +9495,7 @@
         </w:tc>
         <w:tc>
           <w:tcPr>
-            <w:tcW w:w="962" w:type="dxa"/>
+            <w:tcW w:w="960" w:type="dxa"/>
             <w:tcBorders/>
           </w:tcPr>
           <w:p>
@@ -9732,33 +9732,33 @@
         </w:tc>
         <w:tc>
           <w:tcPr>
-            <w:tcW w:w="965" w:type="dxa"/>
-            <w:tcBorders/>
-          </w:tcPr>
-          <w:p>
-            <w:pPr>
-              <w:pStyle w:val="TableContents"/>
-              <w:bidi w:val="0"/>
-              <w:jc w:val="center"/>
-              <w:rPr>
-                <w:rFonts w:cs="Noto Sans Devanagari"/>
-                <w:sz w:val="20"/>
-                <w:szCs w:val="20"/>
-              </w:rPr>
-            </w:pPr>
-            <w:r>
-              <w:rPr>
-                <w:rFonts w:cs="Noto Sans Devanagari"/>
-                <w:sz w:val="20"/>
-                <w:szCs w:val="20"/>
-              </w:rPr>
-              <w:t>0</w:t>
-            </w:r>
-          </w:p>
-        </w:tc>
-        <w:tc>
-          <w:tcPr>
-            <w:tcW w:w="962" w:type="dxa"/>
+            <w:tcW w:w="967" w:type="dxa"/>
+            <w:tcBorders/>
+          </w:tcPr>
+          <w:p>
+            <w:pPr>
+              <w:pStyle w:val="TableContents"/>
+              <w:bidi w:val="0"/>
+              <w:jc w:val="center"/>
+              <w:rPr>
+                <w:rFonts w:cs="Noto Sans Devanagari"/>
+                <w:sz w:val="20"/>
+                <w:szCs w:val="20"/>
+              </w:rPr>
+            </w:pPr>
+            <w:r>
+              <w:rPr>
+                <w:rFonts w:cs="Noto Sans Devanagari"/>
+                <w:sz w:val="20"/>
+                <w:szCs w:val="20"/>
+              </w:rPr>
+              <w:t>0</w:t>
+            </w:r>
+          </w:p>
+        </w:tc>
+        <w:tc>
+          <w:tcPr>
+            <w:tcW w:w="960" w:type="dxa"/>
             <w:tcBorders/>
           </w:tcPr>
           <w:p>
@@ -9995,33 +9995,33 @@
         </w:tc>
         <w:tc>
           <w:tcPr>
-            <w:tcW w:w="965" w:type="dxa"/>
-            <w:tcBorders/>
-          </w:tcPr>
-          <w:p>
-            <w:pPr>
-              <w:pStyle w:val="TableContents"/>
-              <w:bidi w:val="0"/>
-              <w:jc w:val="center"/>
-              <w:rPr>
-                <w:rFonts w:cs="Noto Sans Devanagari"/>
-                <w:sz w:val="20"/>
-                <w:szCs w:val="20"/>
-              </w:rPr>
-            </w:pPr>
-            <w:r>
-              <w:rPr>
-                <w:rFonts w:cs="Noto Sans Devanagari"/>
-                <w:sz w:val="20"/>
-                <w:szCs w:val="20"/>
-              </w:rPr>
-              <w:t>0</w:t>
-            </w:r>
-          </w:p>
-        </w:tc>
-        <w:tc>
-          <w:tcPr>
-            <w:tcW w:w="962" w:type="dxa"/>
+            <w:tcW w:w="967" w:type="dxa"/>
+            <w:tcBorders/>
+          </w:tcPr>
+          <w:p>
+            <w:pPr>
+              <w:pStyle w:val="TableContents"/>
+              <w:bidi w:val="0"/>
+              <w:jc w:val="center"/>
+              <w:rPr>
+                <w:rFonts w:cs="Noto Sans Devanagari"/>
+                <w:sz w:val="20"/>
+                <w:szCs w:val="20"/>
+              </w:rPr>
+            </w:pPr>
+            <w:r>
+              <w:rPr>
+                <w:rFonts w:cs="Noto Sans Devanagari"/>
+                <w:sz w:val="20"/>
+                <w:szCs w:val="20"/>
+              </w:rPr>
+              <w:t>0</w:t>
+            </w:r>
+          </w:p>
+        </w:tc>
+        <w:tc>
+          <w:tcPr>
+            <w:tcW w:w="960" w:type="dxa"/>
             <w:tcBorders/>
           </w:tcPr>
           <w:p>
@@ -10258,33 +10258,33 @@
         </w:tc>
         <w:tc>
           <w:tcPr>
-            <w:tcW w:w="965" w:type="dxa"/>
-            <w:tcBorders/>
-          </w:tcPr>
-          <w:p>
-            <w:pPr>
-              <w:pStyle w:val="TableContents"/>
-              <w:bidi w:val="0"/>
-              <w:jc w:val="center"/>
-              <w:rPr>
-                <w:rFonts w:cs="Noto Sans Devanagari"/>
-                <w:sz w:val="20"/>
-                <w:szCs w:val="20"/>
-              </w:rPr>
-            </w:pPr>
-            <w:r>
-              <w:rPr>
-                <w:rFonts w:cs="Noto Sans Devanagari"/>
-                <w:sz w:val="20"/>
-                <w:szCs w:val="20"/>
-              </w:rPr>
-              <w:t>0</w:t>
-            </w:r>
-          </w:p>
-        </w:tc>
-        <w:tc>
-          <w:tcPr>
-            <w:tcW w:w="962" w:type="dxa"/>
+            <w:tcW w:w="967" w:type="dxa"/>
+            <w:tcBorders/>
+          </w:tcPr>
+          <w:p>
+            <w:pPr>
+              <w:pStyle w:val="TableContents"/>
+              <w:bidi w:val="0"/>
+              <w:jc w:val="center"/>
+              <w:rPr>
+                <w:rFonts w:cs="Noto Sans Devanagari"/>
+                <w:sz w:val="20"/>
+                <w:szCs w:val="20"/>
+              </w:rPr>
+            </w:pPr>
+            <w:r>
+              <w:rPr>
+                <w:rFonts w:cs="Noto Sans Devanagari"/>
+                <w:sz w:val="20"/>
+                <w:szCs w:val="20"/>
+              </w:rPr>
+              <w:t>0</w:t>
+            </w:r>
+          </w:p>
+        </w:tc>
+        <w:tc>
+          <w:tcPr>
+            <w:tcW w:w="960" w:type="dxa"/>
             <w:tcBorders/>
           </w:tcPr>
           <w:p>
@@ -10521,33 +10521,33 @@
         </w:tc>
         <w:tc>
           <w:tcPr>
-            <w:tcW w:w="965" w:type="dxa"/>
-            <w:tcBorders/>
-          </w:tcPr>
-          <w:p>
-            <w:pPr>
-              <w:pStyle w:val="TableContents"/>
-              <w:bidi w:val="0"/>
-              <w:jc w:val="center"/>
-              <w:rPr>
-                <w:rFonts w:cs="Noto Sans Devanagari"/>
-                <w:sz w:val="20"/>
-                <w:szCs w:val="20"/>
-              </w:rPr>
-            </w:pPr>
-            <w:r>
-              <w:rPr>
-                <w:rFonts w:cs="Noto Sans Devanagari"/>
-                <w:sz w:val="20"/>
-                <w:szCs w:val="20"/>
-              </w:rPr>
-              <w:t>0</w:t>
-            </w:r>
-          </w:p>
-        </w:tc>
-        <w:tc>
-          <w:tcPr>
-            <w:tcW w:w="962" w:type="dxa"/>
+            <w:tcW w:w="967" w:type="dxa"/>
+            <w:tcBorders/>
+          </w:tcPr>
+          <w:p>
+            <w:pPr>
+              <w:pStyle w:val="TableContents"/>
+              <w:bidi w:val="0"/>
+              <w:jc w:val="center"/>
+              <w:rPr>
+                <w:rFonts w:cs="Noto Sans Devanagari"/>
+                <w:sz w:val="20"/>
+                <w:szCs w:val="20"/>
+              </w:rPr>
+            </w:pPr>
+            <w:r>
+              <w:rPr>
+                <w:rFonts w:cs="Noto Sans Devanagari"/>
+                <w:sz w:val="20"/>
+                <w:szCs w:val="20"/>
+              </w:rPr>
+              <w:t>0</w:t>
+            </w:r>
+          </w:p>
+        </w:tc>
+        <w:tc>
+          <w:tcPr>
+            <w:tcW w:w="960" w:type="dxa"/>
             <w:tcBorders/>
           </w:tcPr>
           <w:p>
@@ -10784,33 +10784,33 @@
         </w:tc>
         <w:tc>
           <w:tcPr>
-            <w:tcW w:w="965" w:type="dxa"/>
-            <w:tcBorders/>
-          </w:tcPr>
-          <w:p>
-            <w:pPr>
-              <w:pStyle w:val="TableContents"/>
-              <w:bidi w:val="0"/>
-              <w:jc w:val="center"/>
-              <w:rPr>
-                <w:rFonts w:cs="Noto Sans Devanagari"/>
-                <w:sz w:val="20"/>
-                <w:szCs w:val="20"/>
-              </w:rPr>
-            </w:pPr>
-            <w:r>
-              <w:rPr>
-                <w:rFonts w:cs="Noto Sans Devanagari"/>
-                <w:sz w:val="20"/>
-                <w:szCs w:val="20"/>
-              </w:rPr>
-              <w:t>0</w:t>
-            </w:r>
-          </w:p>
-        </w:tc>
-        <w:tc>
-          <w:tcPr>
-            <w:tcW w:w="962" w:type="dxa"/>
+            <w:tcW w:w="967" w:type="dxa"/>
+            <w:tcBorders/>
+          </w:tcPr>
+          <w:p>
+            <w:pPr>
+              <w:pStyle w:val="TableContents"/>
+              <w:bidi w:val="0"/>
+              <w:jc w:val="center"/>
+              <w:rPr>
+                <w:rFonts w:cs="Noto Sans Devanagari"/>
+                <w:sz w:val="20"/>
+                <w:szCs w:val="20"/>
+              </w:rPr>
+            </w:pPr>
+            <w:r>
+              <w:rPr>
+                <w:rFonts w:cs="Noto Sans Devanagari"/>
+                <w:sz w:val="20"/>
+                <w:szCs w:val="20"/>
+              </w:rPr>
+              <w:t>0</w:t>
+            </w:r>
+          </w:p>
+        </w:tc>
+        <w:tc>
+          <w:tcPr>
+            <w:tcW w:w="960" w:type="dxa"/>
             <w:tcBorders/>
           </w:tcPr>
           <w:p>
@@ -11047,33 +11047,33 @@
         </w:tc>
         <w:tc>
           <w:tcPr>
-            <w:tcW w:w="965" w:type="dxa"/>
-            <w:tcBorders/>
-          </w:tcPr>
-          <w:p>
-            <w:pPr>
-              <w:pStyle w:val="TableContents"/>
-              <w:bidi w:val="0"/>
-              <w:jc w:val="center"/>
-              <w:rPr>
-                <w:rFonts w:cs="Noto Sans Devanagari"/>
-                <w:sz w:val="20"/>
-                <w:szCs w:val="20"/>
-              </w:rPr>
-            </w:pPr>
-            <w:r>
-              <w:rPr>
-                <w:rFonts w:cs="Noto Sans Devanagari"/>
-                <w:sz w:val="20"/>
-                <w:szCs w:val="20"/>
-              </w:rPr>
-              <w:t>0</w:t>
-            </w:r>
-          </w:p>
-        </w:tc>
-        <w:tc>
-          <w:tcPr>
-            <w:tcW w:w="962" w:type="dxa"/>
+            <w:tcW w:w="967" w:type="dxa"/>
+            <w:tcBorders/>
+          </w:tcPr>
+          <w:p>
+            <w:pPr>
+              <w:pStyle w:val="TableContents"/>
+              <w:bidi w:val="0"/>
+              <w:jc w:val="center"/>
+              <w:rPr>
+                <w:rFonts w:cs="Noto Sans Devanagari"/>
+                <w:sz w:val="20"/>
+                <w:szCs w:val="20"/>
+              </w:rPr>
+            </w:pPr>
+            <w:r>
+              <w:rPr>
+                <w:rFonts w:cs="Noto Sans Devanagari"/>
+                <w:sz w:val="20"/>
+                <w:szCs w:val="20"/>
+              </w:rPr>
+              <w:t>0</w:t>
+            </w:r>
+          </w:p>
+        </w:tc>
+        <w:tc>
+          <w:tcPr>
+            <w:tcW w:w="960" w:type="dxa"/>
             <w:tcBorders/>
           </w:tcPr>
           <w:p>
@@ -11176,8 +11176,8 @@
         <w:gridCol w:w="964"/>
         <w:gridCol w:w="964"/>
         <w:gridCol w:w="964"/>
-        <w:gridCol w:w="965"/>
-        <w:gridCol w:w="962"/>
+        <w:gridCol w:w="967"/>
+        <w:gridCol w:w="960"/>
       </w:tblGrid>
       <w:tr>
         <w:trPr/>
@@ -11487,7 +11487,7 @@
         </w:tc>
         <w:tc>
           <w:tcPr>
-            <w:tcW w:w="965" w:type="dxa"/>
+            <w:tcW w:w="967" w:type="dxa"/>
             <w:tcBorders/>
           </w:tcPr>
           <w:p>
@@ -11517,7 +11517,7 @@
         </w:tc>
         <w:tc>
           <w:tcPr>
-            <w:tcW w:w="962" w:type="dxa"/>
+            <w:tcW w:w="960" w:type="dxa"/>
             <w:tcBorders/>
           </w:tcPr>
           <w:p>
@@ -11758,33 +11758,33 @@
         </w:tc>
         <w:tc>
           <w:tcPr>
-            <w:tcW w:w="965" w:type="dxa"/>
-            <w:tcBorders/>
-          </w:tcPr>
-          <w:p>
-            <w:pPr>
-              <w:pStyle w:val="TableContents"/>
-              <w:bidi w:val="0"/>
-              <w:jc w:val="center"/>
-              <w:rPr>
-                <w:rFonts w:cs="Noto Sans Devanagari"/>
-                <w:sz w:val="20"/>
-                <w:szCs w:val="20"/>
-              </w:rPr>
-            </w:pPr>
-            <w:r>
-              <w:rPr>
-                <w:rFonts w:cs="Noto Sans Devanagari"/>
-                <w:sz w:val="20"/>
-                <w:szCs w:val="20"/>
-              </w:rPr>
-              <w:t>0</w:t>
-            </w:r>
-          </w:p>
-        </w:tc>
-        <w:tc>
-          <w:tcPr>
-            <w:tcW w:w="962" w:type="dxa"/>
+            <w:tcW w:w="967" w:type="dxa"/>
+            <w:tcBorders/>
+          </w:tcPr>
+          <w:p>
+            <w:pPr>
+              <w:pStyle w:val="TableContents"/>
+              <w:bidi w:val="0"/>
+              <w:jc w:val="center"/>
+              <w:rPr>
+                <w:rFonts w:cs="Noto Sans Devanagari"/>
+                <w:sz w:val="20"/>
+                <w:szCs w:val="20"/>
+              </w:rPr>
+            </w:pPr>
+            <w:r>
+              <w:rPr>
+                <w:rFonts w:cs="Noto Sans Devanagari"/>
+                <w:sz w:val="20"/>
+                <w:szCs w:val="20"/>
+              </w:rPr>
+              <w:t>0</w:t>
+            </w:r>
+          </w:p>
+        </w:tc>
+        <w:tc>
+          <w:tcPr>
+            <w:tcW w:w="960" w:type="dxa"/>
             <w:tcBorders/>
           </w:tcPr>
           <w:p>
@@ -12021,7 +12021,7 @@
         </w:tc>
         <w:tc>
           <w:tcPr>
-            <w:tcW w:w="965" w:type="dxa"/>
+            <w:tcW w:w="967" w:type="dxa"/>
             <w:tcBorders/>
           </w:tcPr>
           <w:p>
@@ -12047,7 +12047,7 @@
         </w:tc>
         <w:tc>
           <w:tcPr>
-            <w:tcW w:w="962" w:type="dxa"/>
+            <w:tcW w:w="960" w:type="dxa"/>
             <w:tcBorders/>
           </w:tcPr>
           <w:p>
@@ -12284,33 +12284,33 @@
         </w:tc>
         <w:tc>
           <w:tcPr>
-            <w:tcW w:w="965" w:type="dxa"/>
-            <w:tcBorders/>
-          </w:tcPr>
-          <w:p>
-            <w:pPr>
-              <w:pStyle w:val="TableContents"/>
-              <w:bidi w:val="0"/>
-              <w:jc w:val="center"/>
-              <w:rPr>
-                <w:rFonts w:cs="Noto Sans Devanagari"/>
-                <w:sz w:val="20"/>
-                <w:szCs w:val="20"/>
-              </w:rPr>
-            </w:pPr>
-            <w:r>
-              <w:rPr>
-                <w:rFonts w:cs="Noto Sans Devanagari"/>
-                <w:sz w:val="20"/>
-                <w:szCs w:val="20"/>
-              </w:rPr>
-              <w:t>0</w:t>
-            </w:r>
-          </w:p>
-        </w:tc>
-        <w:tc>
-          <w:tcPr>
-            <w:tcW w:w="962" w:type="dxa"/>
+            <w:tcW w:w="967" w:type="dxa"/>
+            <w:tcBorders/>
+          </w:tcPr>
+          <w:p>
+            <w:pPr>
+              <w:pStyle w:val="TableContents"/>
+              <w:bidi w:val="0"/>
+              <w:jc w:val="center"/>
+              <w:rPr>
+                <w:rFonts w:cs="Noto Sans Devanagari"/>
+                <w:sz w:val="20"/>
+                <w:szCs w:val="20"/>
+              </w:rPr>
+            </w:pPr>
+            <w:r>
+              <w:rPr>
+                <w:rFonts w:cs="Noto Sans Devanagari"/>
+                <w:sz w:val="20"/>
+                <w:szCs w:val="20"/>
+              </w:rPr>
+              <w:t>0</w:t>
+            </w:r>
+          </w:p>
+        </w:tc>
+        <w:tc>
+          <w:tcPr>
+            <w:tcW w:w="960" w:type="dxa"/>
             <w:tcBorders/>
           </w:tcPr>
           <w:p>
@@ -12547,33 +12547,33 @@
         </w:tc>
         <w:tc>
           <w:tcPr>
-            <w:tcW w:w="965" w:type="dxa"/>
-            <w:tcBorders/>
-          </w:tcPr>
-          <w:p>
-            <w:pPr>
-              <w:pStyle w:val="TableContents"/>
-              <w:bidi w:val="0"/>
-              <w:jc w:val="center"/>
-              <w:rPr>
-                <w:rFonts w:cs="Noto Sans Devanagari"/>
-                <w:sz w:val="20"/>
-                <w:szCs w:val="20"/>
-              </w:rPr>
-            </w:pPr>
-            <w:r>
-              <w:rPr>
-                <w:rFonts w:cs="Noto Sans Devanagari"/>
-                <w:sz w:val="20"/>
-                <w:szCs w:val="20"/>
-              </w:rPr>
-              <w:t>0</w:t>
-            </w:r>
-          </w:p>
-        </w:tc>
-        <w:tc>
-          <w:tcPr>
-            <w:tcW w:w="962" w:type="dxa"/>
+            <w:tcW w:w="967" w:type="dxa"/>
+            <w:tcBorders/>
+          </w:tcPr>
+          <w:p>
+            <w:pPr>
+              <w:pStyle w:val="TableContents"/>
+              <w:bidi w:val="0"/>
+              <w:jc w:val="center"/>
+              <w:rPr>
+                <w:rFonts w:cs="Noto Sans Devanagari"/>
+                <w:sz w:val="20"/>
+                <w:szCs w:val="20"/>
+              </w:rPr>
+            </w:pPr>
+            <w:r>
+              <w:rPr>
+                <w:rFonts w:cs="Noto Sans Devanagari"/>
+                <w:sz w:val="20"/>
+                <w:szCs w:val="20"/>
+              </w:rPr>
+              <w:t>0</w:t>
+            </w:r>
+          </w:p>
+        </w:tc>
+        <w:tc>
+          <w:tcPr>
+            <w:tcW w:w="960" w:type="dxa"/>
             <w:tcBorders/>
           </w:tcPr>
           <w:p>
@@ -12810,7 +12810,7 @@
         </w:tc>
         <w:tc>
           <w:tcPr>
-            <w:tcW w:w="965" w:type="dxa"/>
+            <w:tcW w:w="967" w:type="dxa"/>
             <w:tcBorders/>
           </w:tcPr>
           <w:p>
@@ -12836,7 +12836,7 @@
         </w:tc>
         <w:tc>
           <w:tcPr>
-            <w:tcW w:w="962" w:type="dxa"/>
+            <w:tcW w:w="960" w:type="dxa"/>
             <w:tcBorders/>
           </w:tcPr>
           <w:p>
@@ -13073,33 +13073,33 @@
         </w:tc>
         <w:tc>
           <w:tcPr>
-            <w:tcW w:w="965" w:type="dxa"/>
-            <w:tcBorders/>
-          </w:tcPr>
-          <w:p>
-            <w:pPr>
-              <w:pStyle w:val="TableContents"/>
-              <w:bidi w:val="0"/>
-              <w:jc w:val="center"/>
-              <w:rPr>
-                <w:rFonts w:cs="Noto Sans Devanagari"/>
-                <w:sz w:val="20"/>
-                <w:szCs w:val="20"/>
-              </w:rPr>
-            </w:pPr>
-            <w:r>
-              <w:rPr>
-                <w:rFonts w:cs="Noto Sans Devanagari"/>
-                <w:sz w:val="20"/>
-                <w:szCs w:val="20"/>
-              </w:rPr>
-              <w:t>0</w:t>
-            </w:r>
-          </w:p>
-        </w:tc>
-        <w:tc>
-          <w:tcPr>
-            <w:tcW w:w="962" w:type="dxa"/>
+            <w:tcW w:w="967" w:type="dxa"/>
+            <w:tcBorders/>
+          </w:tcPr>
+          <w:p>
+            <w:pPr>
+              <w:pStyle w:val="TableContents"/>
+              <w:bidi w:val="0"/>
+              <w:jc w:val="center"/>
+              <w:rPr>
+                <w:rFonts w:cs="Noto Sans Devanagari"/>
+                <w:sz w:val="20"/>
+                <w:szCs w:val="20"/>
+              </w:rPr>
+            </w:pPr>
+            <w:r>
+              <w:rPr>
+                <w:rFonts w:cs="Noto Sans Devanagari"/>
+                <w:sz w:val="20"/>
+                <w:szCs w:val="20"/>
+              </w:rPr>
+              <w:t>0</w:t>
+            </w:r>
+          </w:p>
+        </w:tc>
+        <w:tc>
+          <w:tcPr>
+            <w:tcW w:w="960" w:type="dxa"/>
             <w:tcBorders/>
           </w:tcPr>
           <w:p>
@@ -13336,7 +13336,7 @@
         </w:tc>
         <w:tc>
           <w:tcPr>
-            <w:tcW w:w="965" w:type="dxa"/>
+            <w:tcW w:w="967" w:type="dxa"/>
             <w:tcBorders/>
           </w:tcPr>
           <w:p>
@@ -13362,7 +13362,7 @@
         </w:tc>
         <w:tc>
           <w:tcPr>
-            <w:tcW w:w="962" w:type="dxa"/>
+            <w:tcW w:w="960" w:type="dxa"/>
             <w:tcBorders/>
           </w:tcPr>
           <w:p>
@@ -13599,33 +13599,33 @@
         </w:tc>
         <w:tc>
           <w:tcPr>
-            <w:tcW w:w="965" w:type="dxa"/>
-            <w:tcBorders/>
-          </w:tcPr>
-          <w:p>
-            <w:pPr>
-              <w:pStyle w:val="TableContents"/>
-              <w:bidi w:val="0"/>
-              <w:jc w:val="center"/>
-              <w:rPr>
-                <w:rFonts w:cs="Noto Sans Devanagari"/>
-                <w:sz w:val="20"/>
-                <w:szCs w:val="20"/>
-              </w:rPr>
-            </w:pPr>
-            <w:r>
-              <w:rPr>
-                <w:rFonts w:cs="Noto Sans Devanagari"/>
-                <w:sz w:val="20"/>
-                <w:szCs w:val="20"/>
-              </w:rPr>
-              <w:t>0</w:t>
-            </w:r>
-          </w:p>
-        </w:tc>
-        <w:tc>
-          <w:tcPr>
-            <w:tcW w:w="962" w:type="dxa"/>
+            <w:tcW w:w="967" w:type="dxa"/>
+            <w:tcBorders/>
+          </w:tcPr>
+          <w:p>
+            <w:pPr>
+              <w:pStyle w:val="TableContents"/>
+              <w:bidi w:val="0"/>
+              <w:jc w:val="center"/>
+              <w:rPr>
+                <w:rFonts w:cs="Noto Sans Devanagari"/>
+                <w:sz w:val="20"/>
+                <w:szCs w:val="20"/>
+              </w:rPr>
+            </w:pPr>
+            <w:r>
+              <w:rPr>
+                <w:rFonts w:cs="Noto Sans Devanagari"/>
+                <w:sz w:val="20"/>
+                <w:szCs w:val="20"/>
+              </w:rPr>
+              <w:t>0</w:t>
+            </w:r>
+          </w:p>
+        </w:tc>
+        <w:tc>
+          <w:tcPr>
+            <w:tcW w:w="960" w:type="dxa"/>
             <w:tcBorders/>
           </w:tcPr>
           <w:p>
@@ -13722,8 +13722,8 @@
         <w:gridCol w:w="964"/>
         <w:gridCol w:w="964"/>
         <w:gridCol w:w="964"/>
-        <w:gridCol w:w="965"/>
-        <w:gridCol w:w="962"/>
+        <w:gridCol w:w="967"/>
+        <w:gridCol w:w="960"/>
       </w:tblGrid>
       <w:tr>
         <w:trPr/>
@@ -14033,7 +14033,7 @@
         </w:tc>
         <w:tc>
           <w:tcPr>
-            <w:tcW w:w="965" w:type="dxa"/>
+            <w:tcW w:w="967" w:type="dxa"/>
             <w:tcBorders/>
           </w:tcPr>
           <w:p>
@@ -14063,7 +14063,7 @@
         </w:tc>
         <w:tc>
           <w:tcPr>
-            <w:tcW w:w="962" w:type="dxa"/>
+            <w:tcW w:w="960" w:type="dxa"/>
             <w:tcBorders/>
           </w:tcPr>
           <w:p>
@@ -14304,33 +14304,33 @@
         </w:tc>
         <w:tc>
           <w:tcPr>
-            <w:tcW w:w="965" w:type="dxa"/>
-            <w:tcBorders/>
-          </w:tcPr>
-          <w:p>
-            <w:pPr>
-              <w:pStyle w:val="TableContents"/>
-              <w:bidi w:val="0"/>
-              <w:jc w:val="center"/>
-              <w:rPr>
-                <w:rFonts w:cs="Noto Sans Devanagari"/>
-                <w:sz w:val="20"/>
-                <w:szCs w:val="20"/>
-              </w:rPr>
-            </w:pPr>
-            <w:r>
-              <w:rPr>
-                <w:rFonts w:cs="Noto Sans Devanagari"/>
-                <w:sz w:val="20"/>
-                <w:szCs w:val="20"/>
-              </w:rPr>
-              <w:t>0</w:t>
-            </w:r>
-          </w:p>
-        </w:tc>
-        <w:tc>
-          <w:tcPr>
-            <w:tcW w:w="962" w:type="dxa"/>
+            <w:tcW w:w="967" w:type="dxa"/>
+            <w:tcBorders/>
+          </w:tcPr>
+          <w:p>
+            <w:pPr>
+              <w:pStyle w:val="TableContents"/>
+              <w:bidi w:val="0"/>
+              <w:jc w:val="center"/>
+              <w:rPr>
+                <w:rFonts w:cs="Noto Sans Devanagari"/>
+                <w:sz w:val="20"/>
+                <w:szCs w:val="20"/>
+              </w:rPr>
+            </w:pPr>
+            <w:r>
+              <w:rPr>
+                <w:rFonts w:cs="Noto Sans Devanagari"/>
+                <w:sz w:val="20"/>
+                <w:szCs w:val="20"/>
+              </w:rPr>
+              <w:t>0</w:t>
+            </w:r>
+          </w:p>
+        </w:tc>
+        <w:tc>
+          <w:tcPr>
+            <w:tcW w:w="960" w:type="dxa"/>
             <w:tcBorders/>
           </w:tcPr>
           <w:p>
@@ -14567,7 +14567,7 @@
         </w:tc>
         <w:tc>
           <w:tcPr>
-            <w:tcW w:w="965" w:type="dxa"/>
+            <w:tcW w:w="967" w:type="dxa"/>
             <w:tcBorders/>
           </w:tcPr>
           <w:p>
@@ -14593,7 +14593,7 @@
         </w:tc>
         <w:tc>
           <w:tcPr>
-            <w:tcW w:w="962" w:type="dxa"/>
+            <w:tcW w:w="960" w:type="dxa"/>
             <w:tcBorders/>
           </w:tcPr>
           <w:p>
@@ -14830,33 +14830,33 @@
         </w:tc>
         <w:tc>
           <w:tcPr>
-            <w:tcW w:w="965" w:type="dxa"/>
-            <w:tcBorders/>
-          </w:tcPr>
-          <w:p>
-            <w:pPr>
-              <w:pStyle w:val="TableContents"/>
-              <w:bidi w:val="0"/>
-              <w:jc w:val="center"/>
-              <w:rPr>
-                <w:rFonts w:cs="Noto Sans Devanagari"/>
-                <w:sz w:val="20"/>
-                <w:szCs w:val="20"/>
-              </w:rPr>
-            </w:pPr>
-            <w:r>
-              <w:rPr>
-                <w:rFonts w:cs="Noto Sans Devanagari"/>
-                <w:sz w:val="20"/>
-                <w:szCs w:val="20"/>
-              </w:rPr>
-              <w:t>0</w:t>
-            </w:r>
-          </w:p>
-        </w:tc>
-        <w:tc>
-          <w:tcPr>
-            <w:tcW w:w="962" w:type="dxa"/>
+            <w:tcW w:w="967" w:type="dxa"/>
+            <w:tcBorders/>
+          </w:tcPr>
+          <w:p>
+            <w:pPr>
+              <w:pStyle w:val="TableContents"/>
+              <w:bidi w:val="0"/>
+              <w:jc w:val="center"/>
+              <w:rPr>
+                <w:rFonts w:cs="Noto Sans Devanagari"/>
+                <w:sz w:val="20"/>
+                <w:szCs w:val="20"/>
+              </w:rPr>
+            </w:pPr>
+            <w:r>
+              <w:rPr>
+                <w:rFonts w:cs="Noto Sans Devanagari"/>
+                <w:sz w:val="20"/>
+                <w:szCs w:val="20"/>
+              </w:rPr>
+              <w:t>0</w:t>
+            </w:r>
+          </w:p>
+        </w:tc>
+        <w:tc>
+          <w:tcPr>
+            <w:tcW w:w="960" w:type="dxa"/>
             <w:tcBorders/>
           </w:tcPr>
           <w:p>
@@ -15093,33 +15093,33 @@
         </w:tc>
         <w:tc>
           <w:tcPr>
-            <w:tcW w:w="965" w:type="dxa"/>
-            <w:tcBorders/>
-          </w:tcPr>
-          <w:p>
-            <w:pPr>
-              <w:pStyle w:val="TableContents"/>
-              <w:bidi w:val="0"/>
-              <w:jc w:val="center"/>
-              <w:rPr>
-                <w:rFonts w:cs="Noto Sans Devanagari"/>
-                <w:sz w:val="20"/>
-                <w:szCs w:val="20"/>
-              </w:rPr>
-            </w:pPr>
-            <w:r>
-              <w:rPr>
-                <w:rFonts w:cs="Noto Sans Devanagari"/>
-                <w:sz w:val="20"/>
-                <w:szCs w:val="20"/>
-              </w:rPr>
-              <w:t>0</w:t>
-            </w:r>
-          </w:p>
-        </w:tc>
-        <w:tc>
-          <w:tcPr>
-            <w:tcW w:w="962" w:type="dxa"/>
+            <w:tcW w:w="967" w:type="dxa"/>
+            <w:tcBorders/>
+          </w:tcPr>
+          <w:p>
+            <w:pPr>
+              <w:pStyle w:val="TableContents"/>
+              <w:bidi w:val="0"/>
+              <w:jc w:val="center"/>
+              <w:rPr>
+                <w:rFonts w:cs="Noto Sans Devanagari"/>
+                <w:sz w:val="20"/>
+                <w:szCs w:val="20"/>
+              </w:rPr>
+            </w:pPr>
+            <w:r>
+              <w:rPr>
+                <w:rFonts w:cs="Noto Sans Devanagari"/>
+                <w:sz w:val="20"/>
+                <w:szCs w:val="20"/>
+              </w:rPr>
+              <w:t>0</w:t>
+            </w:r>
+          </w:p>
+        </w:tc>
+        <w:tc>
+          <w:tcPr>
+            <w:tcW w:w="960" w:type="dxa"/>
             <w:tcBorders/>
           </w:tcPr>
           <w:p>
@@ -15356,7 +15356,7 @@
         </w:tc>
         <w:tc>
           <w:tcPr>
-            <w:tcW w:w="965" w:type="dxa"/>
+            <w:tcW w:w="967" w:type="dxa"/>
             <w:tcBorders/>
           </w:tcPr>
           <w:p>
@@ -15382,7 +15382,7 @@
         </w:tc>
         <w:tc>
           <w:tcPr>
-            <w:tcW w:w="962" w:type="dxa"/>
+            <w:tcW w:w="960" w:type="dxa"/>
             <w:tcBorders/>
           </w:tcPr>
           <w:p>
@@ -15619,33 +15619,33 @@
         </w:tc>
         <w:tc>
           <w:tcPr>
-            <w:tcW w:w="965" w:type="dxa"/>
-            <w:tcBorders/>
-          </w:tcPr>
-          <w:p>
-            <w:pPr>
-              <w:pStyle w:val="TableContents"/>
-              <w:bidi w:val="0"/>
-              <w:jc w:val="center"/>
-              <w:rPr>
-                <w:rFonts w:cs="Noto Sans Devanagari"/>
-                <w:sz w:val="20"/>
-                <w:szCs w:val="20"/>
-              </w:rPr>
-            </w:pPr>
-            <w:r>
-              <w:rPr>
-                <w:rFonts w:cs="Noto Sans Devanagari"/>
-                <w:sz w:val="20"/>
-                <w:szCs w:val="20"/>
-              </w:rPr>
-              <w:t>0</w:t>
-            </w:r>
-          </w:p>
-        </w:tc>
-        <w:tc>
-          <w:tcPr>
-            <w:tcW w:w="962" w:type="dxa"/>
+            <w:tcW w:w="967" w:type="dxa"/>
+            <w:tcBorders/>
+          </w:tcPr>
+          <w:p>
+            <w:pPr>
+              <w:pStyle w:val="TableContents"/>
+              <w:bidi w:val="0"/>
+              <w:jc w:val="center"/>
+              <w:rPr>
+                <w:rFonts w:cs="Noto Sans Devanagari"/>
+                <w:sz w:val="20"/>
+                <w:szCs w:val="20"/>
+              </w:rPr>
+            </w:pPr>
+            <w:r>
+              <w:rPr>
+                <w:rFonts w:cs="Noto Sans Devanagari"/>
+                <w:sz w:val="20"/>
+                <w:szCs w:val="20"/>
+              </w:rPr>
+              <w:t>0</w:t>
+            </w:r>
+          </w:p>
+        </w:tc>
+        <w:tc>
+          <w:tcPr>
+            <w:tcW w:w="960" w:type="dxa"/>
             <w:tcBorders/>
           </w:tcPr>
           <w:p>
@@ -15882,7 +15882,7 @@
         </w:tc>
         <w:tc>
           <w:tcPr>
-            <w:tcW w:w="965" w:type="dxa"/>
+            <w:tcW w:w="967" w:type="dxa"/>
             <w:tcBorders/>
           </w:tcPr>
           <w:p>
@@ -15908,7 +15908,7 @@
         </w:tc>
         <w:tc>
           <w:tcPr>
-            <w:tcW w:w="962" w:type="dxa"/>
+            <w:tcW w:w="960" w:type="dxa"/>
             <w:tcBorders/>
           </w:tcPr>
           <w:p>
@@ -16145,33 +16145,33 @@
         </w:tc>
         <w:tc>
           <w:tcPr>
-            <w:tcW w:w="965" w:type="dxa"/>
-            <w:tcBorders/>
-          </w:tcPr>
-          <w:p>
-            <w:pPr>
-              <w:pStyle w:val="TableContents"/>
-              <w:bidi w:val="0"/>
-              <w:jc w:val="center"/>
-              <w:rPr>
-                <w:rFonts w:cs="Noto Sans Devanagari"/>
-                <w:sz w:val="20"/>
-                <w:szCs w:val="20"/>
-              </w:rPr>
-            </w:pPr>
-            <w:r>
-              <w:rPr>
-                <w:rFonts w:cs="Noto Sans Devanagari"/>
-                <w:sz w:val="20"/>
-                <w:szCs w:val="20"/>
-              </w:rPr>
-              <w:t>0</w:t>
-            </w:r>
-          </w:p>
-        </w:tc>
-        <w:tc>
-          <w:tcPr>
-            <w:tcW w:w="962" w:type="dxa"/>
+            <w:tcW w:w="967" w:type="dxa"/>
+            <w:tcBorders/>
+          </w:tcPr>
+          <w:p>
+            <w:pPr>
+              <w:pStyle w:val="TableContents"/>
+              <w:bidi w:val="0"/>
+              <w:jc w:val="center"/>
+              <w:rPr>
+                <w:rFonts w:cs="Noto Sans Devanagari"/>
+                <w:sz w:val="20"/>
+                <w:szCs w:val="20"/>
+              </w:rPr>
+            </w:pPr>
+            <w:r>
+              <w:rPr>
+                <w:rFonts w:cs="Noto Sans Devanagari"/>
+                <w:sz w:val="20"/>
+                <w:szCs w:val="20"/>
+              </w:rPr>
+              <w:t>0</w:t>
+            </w:r>
+          </w:p>
+        </w:tc>
+        <w:tc>
+          <w:tcPr>
+            <w:tcW w:w="960" w:type="dxa"/>
             <w:tcBorders/>
           </w:tcPr>
           <w:p>
@@ -16268,8 +16268,8 @@
         <w:gridCol w:w="964"/>
         <w:gridCol w:w="964"/>
         <w:gridCol w:w="964"/>
-        <w:gridCol w:w="965"/>
-        <w:gridCol w:w="962"/>
+        <w:gridCol w:w="967"/>
+        <w:gridCol w:w="960"/>
       </w:tblGrid>
       <w:tr>
         <w:trPr/>
@@ -16579,7 +16579,7 @@
         </w:tc>
         <w:tc>
           <w:tcPr>
-            <w:tcW w:w="965" w:type="dxa"/>
+            <w:tcW w:w="967" w:type="dxa"/>
             <w:tcBorders/>
           </w:tcPr>
           <w:p>
@@ -16609,7 +16609,7 @@
         </w:tc>
         <w:tc>
           <w:tcPr>
-            <w:tcW w:w="962" w:type="dxa"/>
+            <w:tcW w:w="960" w:type="dxa"/>
             <w:tcBorders/>
           </w:tcPr>
           <w:p>
@@ -16850,33 +16850,33 @@
         </w:tc>
         <w:tc>
           <w:tcPr>
-            <w:tcW w:w="965" w:type="dxa"/>
-            <w:tcBorders/>
-          </w:tcPr>
-          <w:p>
-            <w:pPr>
-              <w:pStyle w:val="TableContents"/>
-              <w:bidi w:val="0"/>
-              <w:jc w:val="center"/>
-              <w:rPr>
-                <w:rFonts w:cs="Noto Sans Devanagari"/>
-                <w:sz w:val="20"/>
-                <w:szCs w:val="20"/>
-              </w:rPr>
-            </w:pPr>
-            <w:r>
-              <w:rPr>
-                <w:rFonts w:cs="Noto Sans Devanagari"/>
-                <w:sz w:val="20"/>
-                <w:szCs w:val="20"/>
-              </w:rPr>
-              <w:t>0</w:t>
-            </w:r>
-          </w:p>
-        </w:tc>
-        <w:tc>
-          <w:tcPr>
-            <w:tcW w:w="962" w:type="dxa"/>
+            <w:tcW w:w="967" w:type="dxa"/>
+            <w:tcBorders/>
+          </w:tcPr>
+          <w:p>
+            <w:pPr>
+              <w:pStyle w:val="TableContents"/>
+              <w:bidi w:val="0"/>
+              <w:jc w:val="center"/>
+              <w:rPr>
+                <w:rFonts w:cs="Noto Sans Devanagari"/>
+                <w:sz w:val="20"/>
+                <w:szCs w:val="20"/>
+              </w:rPr>
+            </w:pPr>
+            <w:r>
+              <w:rPr>
+                <w:rFonts w:cs="Noto Sans Devanagari"/>
+                <w:sz w:val="20"/>
+                <w:szCs w:val="20"/>
+              </w:rPr>
+              <w:t>0</w:t>
+            </w:r>
+          </w:p>
+        </w:tc>
+        <w:tc>
+          <w:tcPr>
+            <w:tcW w:w="960" w:type="dxa"/>
             <w:tcBorders/>
           </w:tcPr>
           <w:p>
@@ -17113,7 +17113,7 @@
         </w:tc>
         <w:tc>
           <w:tcPr>
-            <w:tcW w:w="965" w:type="dxa"/>
+            <w:tcW w:w="967" w:type="dxa"/>
             <w:tcBorders/>
           </w:tcPr>
           <w:p>
@@ -17139,7 +17139,7 @@
         </w:tc>
         <w:tc>
           <w:tcPr>
-            <w:tcW w:w="962" w:type="dxa"/>
+            <w:tcW w:w="960" w:type="dxa"/>
             <w:tcBorders/>
           </w:tcPr>
           <w:p>
@@ -17376,33 +17376,33 @@
         </w:tc>
         <w:tc>
           <w:tcPr>
-            <w:tcW w:w="965" w:type="dxa"/>
-            <w:tcBorders/>
-          </w:tcPr>
-          <w:p>
-            <w:pPr>
-              <w:pStyle w:val="TableContents"/>
-              <w:bidi w:val="0"/>
-              <w:jc w:val="center"/>
-              <w:rPr>
-                <w:rFonts w:cs="Noto Sans Devanagari"/>
-                <w:sz w:val="20"/>
-                <w:szCs w:val="20"/>
-              </w:rPr>
-            </w:pPr>
-            <w:r>
-              <w:rPr>
-                <w:rFonts w:cs="Noto Sans Devanagari"/>
-                <w:sz w:val="20"/>
-                <w:szCs w:val="20"/>
-              </w:rPr>
-              <w:t>0</w:t>
-            </w:r>
-          </w:p>
-        </w:tc>
-        <w:tc>
-          <w:tcPr>
-            <w:tcW w:w="962" w:type="dxa"/>
+            <w:tcW w:w="967" w:type="dxa"/>
+            <w:tcBorders/>
+          </w:tcPr>
+          <w:p>
+            <w:pPr>
+              <w:pStyle w:val="TableContents"/>
+              <w:bidi w:val="0"/>
+              <w:jc w:val="center"/>
+              <w:rPr>
+                <w:rFonts w:cs="Noto Sans Devanagari"/>
+                <w:sz w:val="20"/>
+                <w:szCs w:val="20"/>
+              </w:rPr>
+            </w:pPr>
+            <w:r>
+              <w:rPr>
+                <w:rFonts w:cs="Noto Sans Devanagari"/>
+                <w:sz w:val="20"/>
+                <w:szCs w:val="20"/>
+              </w:rPr>
+              <w:t>0</w:t>
+            </w:r>
+          </w:p>
+        </w:tc>
+        <w:tc>
+          <w:tcPr>
+            <w:tcW w:w="960" w:type="dxa"/>
             <w:tcBorders/>
           </w:tcPr>
           <w:p>
@@ -17639,33 +17639,33 @@
         </w:tc>
         <w:tc>
           <w:tcPr>
-            <w:tcW w:w="965" w:type="dxa"/>
-            <w:tcBorders/>
-          </w:tcPr>
-          <w:p>
-            <w:pPr>
-              <w:pStyle w:val="TableContents"/>
-              <w:bidi w:val="0"/>
-              <w:jc w:val="center"/>
-              <w:rPr>
-                <w:rFonts w:cs="Noto Sans Devanagari"/>
-                <w:sz w:val="20"/>
-                <w:szCs w:val="20"/>
-              </w:rPr>
-            </w:pPr>
-            <w:r>
-              <w:rPr>
-                <w:rFonts w:cs="Noto Sans Devanagari"/>
-                <w:sz w:val="20"/>
-                <w:szCs w:val="20"/>
-              </w:rPr>
-              <w:t>0</w:t>
-            </w:r>
-          </w:p>
-        </w:tc>
-        <w:tc>
-          <w:tcPr>
-            <w:tcW w:w="962" w:type="dxa"/>
+            <w:tcW w:w="967" w:type="dxa"/>
+            <w:tcBorders/>
+          </w:tcPr>
+          <w:p>
+            <w:pPr>
+              <w:pStyle w:val="TableContents"/>
+              <w:bidi w:val="0"/>
+              <w:jc w:val="center"/>
+              <w:rPr>
+                <w:rFonts w:cs="Noto Sans Devanagari"/>
+                <w:sz w:val="20"/>
+                <w:szCs w:val="20"/>
+              </w:rPr>
+            </w:pPr>
+            <w:r>
+              <w:rPr>
+                <w:rFonts w:cs="Noto Sans Devanagari"/>
+                <w:sz w:val="20"/>
+                <w:szCs w:val="20"/>
+              </w:rPr>
+              <w:t>0</w:t>
+            </w:r>
+          </w:p>
+        </w:tc>
+        <w:tc>
+          <w:tcPr>
+            <w:tcW w:w="960" w:type="dxa"/>
             <w:tcBorders/>
           </w:tcPr>
           <w:p>
@@ -17902,7 +17902,7 @@
         </w:tc>
         <w:tc>
           <w:tcPr>
-            <w:tcW w:w="965" w:type="dxa"/>
+            <w:tcW w:w="967" w:type="dxa"/>
             <w:tcBorders/>
           </w:tcPr>
           <w:p>
@@ -17928,7 +17928,7 @@
         </w:tc>
         <w:tc>
           <w:tcPr>
-            <w:tcW w:w="962" w:type="dxa"/>
+            <w:tcW w:w="960" w:type="dxa"/>
             <w:tcBorders/>
           </w:tcPr>
           <w:p>
@@ -18165,33 +18165,33 @@
         </w:tc>
         <w:tc>
           <w:tcPr>
-            <w:tcW w:w="965" w:type="dxa"/>
-            <w:tcBorders/>
-          </w:tcPr>
-          <w:p>
-            <w:pPr>
-              <w:pStyle w:val="TableContents"/>
-              <w:bidi w:val="0"/>
-              <w:jc w:val="center"/>
-              <w:rPr>
-                <w:rFonts w:cs="Noto Sans Devanagari"/>
-                <w:sz w:val="20"/>
-                <w:szCs w:val="20"/>
-              </w:rPr>
-            </w:pPr>
-            <w:r>
-              <w:rPr>
-                <w:rFonts w:cs="Noto Sans Devanagari"/>
-                <w:sz w:val="20"/>
-                <w:szCs w:val="20"/>
-              </w:rPr>
-              <w:t>0</w:t>
-            </w:r>
-          </w:p>
-        </w:tc>
-        <w:tc>
-          <w:tcPr>
-            <w:tcW w:w="962" w:type="dxa"/>
+            <w:tcW w:w="967" w:type="dxa"/>
+            <w:tcBorders/>
+          </w:tcPr>
+          <w:p>
+            <w:pPr>
+              <w:pStyle w:val="TableContents"/>
+              <w:bidi w:val="0"/>
+              <w:jc w:val="center"/>
+              <w:rPr>
+                <w:rFonts w:cs="Noto Sans Devanagari"/>
+                <w:sz w:val="20"/>
+                <w:szCs w:val="20"/>
+              </w:rPr>
+            </w:pPr>
+            <w:r>
+              <w:rPr>
+                <w:rFonts w:cs="Noto Sans Devanagari"/>
+                <w:sz w:val="20"/>
+                <w:szCs w:val="20"/>
+              </w:rPr>
+              <w:t>0</w:t>
+            </w:r>
+          </w:p>
+        </w:tc>
+        <w:tc>
+          <w:tcPr>
+            <w:tcW w:w="960" w:type="dxa"/>
             <w:tcBorders/>
           </w:tcPr>
           <w:p>
@@ -18428,7 +18428,7 @@
         </w:tc>
         <w:tc>
           <w:tcPr>
-            <w:tcW w:w="965" w:type="dxa"/>
+            <w:tcW w:w="967" w:type="dxa"/>
             <w:tcBorders/>
           </w:tcPr>
           <w:p>
@@ -18454,7 +18454,7 @@
         </w:tc>
         <w:tc>
           <w:tcPr>
-            <w:tcW w:w="962" w:type="dxa"/>
+            <w:tcW w:w="960" w:type="dxa"/>
             <w:tcBorders/>
           </w:tcPr>
           <w:p>
@@ -18691,33 +18691,33 @@
         </w:tc>
         <w:tc>
           <w:tcPr>
-            <w:tcW w:w="965" w:type="dxa"/>
-            <w:tcBorders/>
-          </w:tcPr>
-          <w:p>
-            <w:pPr>
-              <w:pStyle w:val="TableContents"/>
-              <w:bidi w:val="0"/>
-              <w:jc w:val="center"/>
-              <w:rPr>
-                <w:rFonts w:cs="Noto Sans Devanagari"/>
-                <w:sz w:val="20"/>
-                <w:szCs w:val="20"/>
-              </w:rPr>
-            </w:pPr>
-            <w:r>
-              <w:rPr>
-                <w:rFonts w:cs="Noto Sans Devanagari"/>
-                <w:sz w:val="20"/>
-                <w:szCs w:val="20"/>
-              </w:rPr>
-              <w:t>0</w:t>
-            </w:r>
-          </w:p>
-        </w:tc>
-        <w:tc>
-          <w:tcPr>
-            <w:tcW w:w="962" w:type="dxa"/>
+            <w:tcW w:w="967" w:type="dxa"/>
+            <w:tcBorders/>
+          </w:tcPr>
+          <w:p>
+            <w:pPr>
+              <w:pStyle w:val="TableContents"/>
+              <w:bidi w:val="0"/>
+              <w:jc w:val="center"/>
+              <w:rPr>
+                <w:rFonts w:cs="Noto Sans Devanagari"/>
+                <w:sz w:val="20"/>
+                <w:szCs w:val="20"/>
+              </w:rPr>
+            </w:pPr>
+            <w:r>
+              <w:rPr>
+                <w:rFonts w:cs="Noto Sans Devanagari"/>
+                <w:sz w:val="20"/>
+                <w:szCs w:val="20"/>
+              </w:rPr>
+              <w:t>0</w:t>
+            </w:r>
+          </w:p>
+        </w:tc>
+        <w:tc>
+          <w:tcPr>
+            <w:tcW w:w="960" w:type="dxa"/>
             <w:tcBorders/>
           </w:tcPr>
           <w:p>
@@ -18847,8 +18847,8 @@
         <w:gridCol w:w="964"/>
         <w:gridCol w:w="964"/>
         <w:gridCol w:w="964"/>
-        <w:gridCol w:w="965"/>
-        <w:gridCol w:w="962"/>
+        <w:gridCol w:w="967"/>
+        <w:gridCol w:w="960"/>
       </w:tblGrid>
       <w:tr>
         <w:trPr/>
@@ -19158,7 +19158,7 @@
         </w:tc>
         <w:tc>
           <w:tcPr>
-            <w:tcW w:w="965" w:type="dxa"/>
+            <w:tcW w:w="967" w:type="dxa"/>
             <w:tcBorders/>
           </w:tcPr>
           <w:p>
@@ -19188,7 +19188,7 @@
         </w:tc>
         <w:tc>
           <w:tcPr>
-            <w:tcW w:w="962" w:type="dxa"/>
+            <w:tcW w:w="960" w:type="dxa"/>
             <w:tcBorders/>
           </w:tcPr>
           <w:p>
@@ -19429,33 +19429,33 @@
         </w:tc>
         <w:tc>
           <w:tcPr>
-            <w:tcW w:w="965" w:type="dxa"/>
-            <w:tcBorders/>
-          </w:tcPr>
-          <w:p>
-            <w:pPr>
-              <w:pStyle w:val="TableContents"/>
-              <w:bidi w:val="0"/>
-              <w:jc w:val="center"/>
-              <w:rPr>
-                <w:rFonts w:cs="Noto Sans Devanagari"/>
-                <w:sz w:val="20"/>
-                <w:szCs w:val="20"/>
-              </w:rPr>
-            </w:pPr>
-            <w:r>
-              <w:rPr>
-                <w:rFonts w:cs="Noto Sans Devanagari"/>
-                <w:sz w:val="20"/>
-                <w:szCs w:val="20"/>
-              </w:rPr>
-              <w:t>0</w:t>
-            </w:r>
-          </w:p>
-        </w:tc>
-        <w:tc>
-          <w:tcPr>
-            <w:tcW w:w="962" w:type="dxa"/>
+            <w:tcW w:w="967" w:type="dxa"/>
+            <w:tcBorders/>
+          </w:tcPr>
+          <w:p>
+            <w:pPr>
+              <w:pStyle w:val="TableContents"/>
+              <w:bidi w:val="0"/>
+              <w:jc w:val="center"/>
+              <w:rPr>
+                <w:rFonts w:cs="Noto Sans Devanagari"/>
+                <w:sz w:val="20"/>
+                <w:szCs w:val="20"/>
+              </w:rPr>
+            </w:pPr>
+            <w:r>
+              <w:rPr>
+                <w:rFonts w:cs="Noto Sans Devanagari"/>
+                <w:sz w:val="20"/>
+                <w:szCs w:val="20"/>
+              </w:rPr>
+              <w:t>0</w:t>
+            </w:r>
+          </w:p>
+        </w:tc>
+        <w:tc>
+          <w:tcPr>
+            <w:tcW w:w="960" w:type="dxa"/>
             <w:tcBorders/>
           </w:tcPr>
           <w:p>
@@ -19692,7 +19692,7 @@
         </w:tc>
         <w:tc>
           <w:tcPr>
-            <w:tcW w:w="965" w:type="dxa"/>
+            <w:tcW w:w="967" w:type="dxa"/>
             <w:tcBorders/>
           </w:tcPr>
           <w:p>
@@ -19718,7 +19718,7 @@
         </w:tc>
         <w:tc>
           <w:tcPr>
-            <w:tcW w:w="962" w:type="dxa"/>
+            <w:tcW w:w="960" w:type="dxa"/>
             <w:tcBorders/>
           </w:tcPr>
           <w:p>
@@ -19955,33 +19955,33 @@
         </w:tc>
         <w:tc>
           <w:tcPr>
-            <w:tcW w:w="965" w:type="dxa"/>
-            <w:tcBorders/>
-          </w:tcPr>
-          <w:p>
-            <w:pPr>
-              <w:pStyle w:val="TableContents"/>
-              <w:bidi w:val="0"/>
-              <w:jc w:val="center"/>
-              <w:rPr>
-                <w:rFonts w:cs="Noto Sans Devanagari"/>
-                <w:sz w:val="20"/>
-                <w:szCs w:val="20"/>
-              </w:rPr>
-            </w:pPr>
-            <w:r>
-              <w:rPr>
-                <w:rFonts w:cs="Noto Sans Devanagari"/>
-                <w:sz w:val="20"/>
-                <w:szCs w:val="20"/>
-              </w:rPr>
-              <w:t>0</w:t>
-            </w:r>
-          </w:p>
-        </w:tc>
-        <w:tc>
-          <w:tcPr>
-            <w:tcW w:w="962" w:type="dxa"/>
+            <w:tcW w:w="967" w:type="dxa"/>
+            <w:tcBorders/>
+          </w:tcPr>
+          <w:p>
+            <w:pPr>
+              <w:pStyle w:val="TableContents"/>
+              <w:bidi w:val="0"/>
+              <w:jc w:val="center"/>
+              <w:rPr>
+                <w:rFonts w:cs="Noto Sans Devanagari"/>
+                <w:sz w:val="20"/>
+                <w:szCs w:val="20"/>
+              </w:rPr>
+            </w:pPr>
+            <w:r>
+              <w:rPr>
+                <w:rFonts w:cs="Noto Sans Devanagari"/>
+                <w:sz w:val="20"/>
+                <w:szCs w:val="20"/>
+              </w:rPr>
+              <w:t>0</w:t>
+            </w:r>
+          </w:p>
+        </w:tc>
+        <w:tc>
+          <w:tcPr>
+            <w:tcW w:w="960" w:type="dxa"/>
             <w:tcBorders/>
           </w:tcPr>
           <w:p>
@@ -20218,33 +20218,33 @@
         </w:tc>
         <w:tc>
           <w:tcPr>
-            <w:tcW w:w="965" w:type="dxa"/>
-            <w:tcBorders/>
-          </w:tcPr>
-          <w:p>
-            <w:pPr>
-              <w:pStyle w:val="TableContents"/>
-              <w:bidi w:val="0"/>
-              <w:jc w:val="center"/>
-              <w:rPr>
-                <w:rFonts w:cs="Noto Sans Devanagari"/>
-                <w:sz w:val="20"/>
-                <w:szCs w:val="20"/>
-              </w:rPr>
-            </w:pPr>
-            <w:r>
-              <w:rPr>
-                <w:rFonts w:cs="Noto Sans Devanagari"/>
-                <w:sz w:val="20"/>
-                <w:szCs w:val="20"/>
-              </w:rPr>
-              <w:t>0</w:t>
-            </w:r>
-          </w:p>
-        </w:tc>
-        <w:tc>
-          <w:tcPr>
-            <w:tcW w:w="962" w:type="dxa"/>
+            <w:tcW w:w="967" w:type="dxa"/>
+            <w:tcBorders/>
+          </w:tcPr>
+          <w:p>
+            <w:pPr>
+              <w:pStyle w:val="TableContents"/>
+              <w:bidi w:val="0"/>
+              <w:jc w:val="center"/>
+              <w:rPr>
+                <w:rFonts w:cs="Noto Sans Devanagari"/>
+                <w:sz w:val="20"/>
+                <w:szCs w:val="20"/>
+              </w:rPr>
+            </w:pPr>
+            <w:r>
+              <w:rPr>
+                <w:rFonts w:cs="Noto Sans Devanagari"/>
+                <w:sz w:val="20"/>
+                <w:szCs w:val="20"/>
+              </w:rPr>
+              <w:t>0</w:t>
+            </w:r>
+          </w:p>
+        </w:tc>
+        <w:tc>
+          <w:tcPr>
+            <w:tcW w:w="960" w:type="dxa"/>
             <w:tcBorders/>
           </w:tcPr>
           <w:p>
@@ -20481,7 +20481,7 @@
         </w:tc>
         <w:tc>
           <w:tcPr>
-            <w:tcW w:w="965" w:type="dxa"/>
+            <w:tcW w:w="967" w:type="dxa"/>
             <w:tcBorders/>
           </w:tcPr>
           <w:p>
@@ -20507,7 +20507,7 @@
         </w:tc>
         <w:tc>
           <w:tcPr>
-            <w:tcW w:w="962" w:type="dxa"/>
+            <w:tcW w:w="960" w:type="dxa"/>
             <w:tcBorders/>
           </w:tcPr>
           <w:p>
@@ -20582,6 +20582,32 @@
                 <w:sz w:val="20"/>
                 <w:szCs w:val="20"/>
               </w:rPr>
+              <w:t>0</w:t>
+            </w:r>
+          </w:p>
+        </w:tc>
+        <w:tc>
+          <w:tcPr>
+            <w:tcW w:w="964" w:type="dxa"/>
+            <w:tcBorders/>
+          </w:tcPr>
+          <w:p>
+            <w:pPr>
+              <w:pStyle w:val="TableContents"/>
+              <w:bidi w:val="0"/>
+              <w:jc w:val="center"/>
+              <w:rPr>
+                <w:rFonts w:cs="Noto Sans Devanagari"/>
+                <w:sz w:val="20"/>
+                <w:szCs w:val="20"/>
+              </w:rPr>
+            </w:pPr>
+            <w:r>
+              <w:rPr>
+                <w:rFonts w:cs="Noto Sans Devanagari"/>
+                <w:sz w:val="20"/>
+                <w:szCs w:val="20"/>
+              </w:rPr>
               <w:t>1</w:t>
             </w:r>
           </w:p>
@@ -20608,32 +20634,6 @@
                 <w:sz w:val="20"/>
                 <w:szCs w:val="20"/>
               </w:rPr>
-              <w:t>0</w:t>
-            </w:r>
-          </w:p>
-        </w:tc>
-        <w:tc>
-          <w:tcPr>
-            <w:tcW w:w="964" w:type="dxa"/>
-            <w:tcBorders/>
-          </w:tcPr>
-          <w:p>
-            <w:pPr>
-              <w:pStyle w:val="TableContents"/>
-              <w:bidi w:val="0"/>
-              <w:jc w:val="center"/>
-              <w:rPr>
-                <w:rFonts w:cs="Noto Sans Devanagari"/>
-                <w:sz w:val="20"/>
-                <w:szCs w:val="20"/>
-              </w:rPr>
-            </w:pPr>
-            <w:r>
-              <w:rPr>
-                <w:rFonts w:cs="Noto Sans Devanagari"/>
-                <w:sz w:val="20"/>
-                <w:szCs w:val="20"/>
-              </w:rPr>
               <w:t>000</w:t>
             </w:r>
           </w:p>
@@ -20744,33 +20744,33 @@
         </w:tc>
         <w:tc>
           <w:tcPr>
-            <w:tcW w:w="965" w:type="dxa"/>
-            <w:tcBorders/>
-          </w:tcPr>
-          <w:p>
-            <w:pPr>
-              <w:pStyle w:val="TableContents"/>
-              <w:bidi w:val="0"/>
-              <w:jc w:val="center"/>
-              <w:rPr>
-                <w:rFonts w:cs="Noto Sans Devanagari"/>
-                <w:sz w:val="20"/>
-                <w:szCs w:val="20"/>
-              </w:rPr>
-            </w:pPr>
-            <w:r>
-              <w:rPr>
-                <w:rFonts w:cs="Noto Sans Devanagari"/>
-                <w:sz w:val="20"/>
-                <w:szCs w:val="20"/>
-              </w:rPr>
-              <w:t>0</w:t>
-            </w:r>
-          </w:p>
-        </w:tc>
-        <w:tc>
-          <w:tcPr>
-            <w:tcW w:w="962" w:type="dxa"/>
+            <w:tcW w:w="967" w:type="dxa"/>
+            <w:tcBorders/>
+          </w:tcPr>
+          <w:p>
+            <w:pPr>
+              <w:pStyle w:val="TableContents"/>
+              <w:bidi w:val="0"/>
+              <w:jc w:val="center"/>
+              <w:rPr>
+                <w:rFonts w:cs="Noto Sans Devanagari"/>
+                <w:sz w:val="20"/>
+                <w:szCs w:val="20"/>
+              </w:rPr>
+            </w:pPr>
+            <w:r>
+              <w:rPr>
+                <w:rFonts w:cs="Noto Sans Devanagari"/>
+                <w:sz w:val="20"/>
+                <w:szCs w:val="20"/>
+              </w:rPr>
+              <w:t>0</w:t>
+            </w:r>
+          </w:p>
+        </w:tc>
+        <w:tc>
+          <w:tcPr>
+            <w:tcW w:w="960" w:type="dxa"/>
             <w:tcBorders/>
           </w:tcPr>
           <w:p>
@@ -21007,33 +21007,33 @@
         </w:tc>
         <w:tc>
           <w:tcPr>
-            <w:tcW w:w="965" w:type="dxa"/>
-            <w:tcBorders/>
-          </w:tcPr>
-          <w:p>
-            <w:pPr>
-              <w:pStyle w:val="TableContents"/>
-              <w:bidi w:val="0"/>
-              <w:jc w:val="center"/>
-              <w:rPr>
-                <w:rFonts w:cs="Noto Sans Devanagari"/>
-                <w:sz w:val="20"/>
-                <w:szCs w:val="20"/>
-              </w:rPr>
-            </w:pPr>
-            <w:r>
-              <w:rPr>
-                <w:rFonts w:cs="Noto Sans Devanagari"/>
-                <w:sz w:val="20"/>
-                <w:szCs w:val="20"/>
-              </w:rPr>
-              <w:t>0</w:t>
-            </w:r>
-          </w:p>
-        </w:tc>
-        <w:tc>
-          <w:tcPr>
-            <w:tcW w:w="962" w:type="dxa"/>
+            <w:tcW w:w="967" w:type="dxa"/>
+            <w:tcBorders/>
+          </w:tcPr>
+          <w:p>
+            <w:pPr>
+              <w:pStyle w:val="TableContents"/>
+              <w:bidi w:val="0"/>
+              <w:jc w:val="center"/>
+              <w:rPr>
+                <w:rFonts w:cs="Noto Sans Devanagari"/>
+                <w:sz w:val="20"/>
+                <w:szCs w:val="20"/>
+              </w:rPr>
+            </w:pPr>
+            <w:r>
+              <w:rPr>
+                <w:rFonts w:cs="Noto Sans Devanagari"/>
+                <w:sz w:val="20"/>
+                <w:szCs w:val="20"/>
+              </w:rPr>
+              <w:t>0</w:t>
+            </w:r>
+          </w:p>
+        </w:tc>
+        <w:tc>
+          <w:tcPr>
+            <w:tcW w:w="960" w:type="dxa"/>
             <w:tcBorders/>
           </w:tcPr>
           <w:p>
@@ -21270,33 +21270,33 @@
         </w:tc>
         <w:tc>
           <w:tcPr>
-            <w:tcW w:w="965" w:type="dxa"/>
-            <w:tcBorders/>
-          </w:tcPr>
-          <w:p>
-            <w:pPr>
-              <w:pStyle w:val="TableContents"/>
-              <w:bidi w:val="0"/>
-              <w:jc w:val="center"/>
-              <w:rPr>
-                <w:rFonts w:cs="Noto Sans Devanagari"/>
-                <w:sz w:val="20"/>
-                <w:szCs w:val="20"/>
-              </w:rPr>
-            </w:pPr>
-            <w:r>
-              <w:rPr>
-                <w:rFonts w:cs="Noto Sans Devanagari"/>
-                <w:sz w:val="20"/>
-                <w:szCs w:val="20"/>
-              </w:rPr>
-              <w:t>0</w:t>
-            </w:r>
-          </w:p>
-        </w:tc>
-        <w:tc>
-          <w:tcPr>
-            <w:tcW w:w="962" w:type="dxa"/>
+            <w:tcW w:w="967" w:type="dxa"/>
+            <w:tcBorders/>
+          </w:tcPr>
+          <w:p>
+            <w:pPr>
+              <w:pStyle w:val="TableContents"/>
+              <w:bidi w:val="0"/>
+              <w:jc w:val="center"/>
+              <w:rPr>
+                <w:rFonts w:cs="Noto Sans Devanagari"/>
+                <w:sz w:val="20"/>
+                <w:szCs w:val="20"/>
+              </w:rPr>
+            </w:pPr>
+            <w:r>
+              <w:rPr>
+                <w:rFonts w:cs="Noto Sans Devanagari"/>
+                <w:sz w:val="20"/>
+                <w:szCs w:val="20"/>
+              </w:rPr>
+              <w:t>0</w:t>
+            </w:r>
+          </w:p>
+        </w:tc>
+        <w:tc>
+          <w:tcPr>
+            <w:tcW w:w="960" w:type="dxa"/>
             <w:tcBorders/>
           </w:tcPr>
           <w:p>
@@ -21386,8 +21386,8 @@
       </w:tblPr>
       <w:tblGrid>
         <w:gridCol w:w="876"/>
-        <w:gridCol w:w="436"/>
-        <w:gridCol w:w="440"/>
+        <w:gridCol w:w="434"/>
+        <w:gridCol w:w="442"/>
         <w:gridCol w:w="876"/>
         <w:gridCol w:w="876"/>
         <w:gridCol w:w="876"/>
@@ -21827,7 +21827,7 @@
         </w:tc>
         <w:tc>
           <w:tcPr>
-            <w:tcW w:w="436" w:type="dxa"/>
+            <w:tcW w:w="434" w:type="dxa"/>
             <w:tcBorders/>
           </w:tcPr>
           <w:p>
@@ -21853,7 +21853,7 @@
         </w:tc>
         <w:tc>
           <w:tcPr>
-            <w:tcW w:w="440" w:type="dxa"/>
+            <w:tcW w:w="442" w:type="dxa"/>
             <w:tcBorders/>
           </w:tcPr>
           <w:p>
@@ -22142,7 +22142,7 @@
         </w:tc>
         <w:tc>
           <w:tcPr>
-            <w:tcW w:w="436" w:type="dxa"/>
+            <w:tcW w:w="434" w:type="dxa"/>
             <w:tcBorders/>
           </w:tcPr>
           <w:p>
@@ -22168,7 +22168,7 @@
         </w:tc>
         <w:tc>
           <w:tcPr>
-            <w:tcW w:w="440" w:type="dxa"/>
+            <w:tcW w:w="442" w:type="dxa"/>
             <w:tcBorders/>
           </w:tcPr>
           <w:p>
@@ -22457,7 +22457,7 @@
         </w:tc>
         <w:tc>
           <w:tcPr>
-            <w:tcW w:w="436" w:type="dxa"/>
+            <w:tcW w:w="434" w:type="dxa"/>
             <w:tcBorders/>
           </w:tcPr>
           <w:p>
@@ -22483,7 +22483,7 @@
         </w:tc>
         <w:tc>
           <w:tcPr>
-            <w:tcW w:w="440" w:type="dxa"/>
+            <w:tcW w:w="442" w:type="dxa"/>
             <w:tcBorders/>
           </w:tcPr>
           <w:p>
@@ -22773,33 +22773,33 @@
         </w:tc>
         <w:tc>
           <w:tcPr>
-            <w:tcW w:w="436" w:type="dxa"/>
-            <w:tcBorders/>
-          </w:tcPr>
-          <w:p>
-            <w:pPr>
-              <w:pStyle w:val="TableContents"/>
-              <w:bidi w:val="0"/>
-              <w:jc w:val="center"/>
-              <w:rPr>
-                <w:rFonts w:cs="Noto Sans Devanagari"/>
-                <w:sz w:val="20"/>
-                <w:szCs w:val="20"/>
-              </w:rPr>
-            </w:pPr>
-            <w:r>
-              <w:rPr>
-                <w:rFonts w:cs="Noto Sans Devanagari"/>
-                <w:sz w:val="20"/>
-                <w:szCs w:val="20"/>
-              </w:rPr>
-              <w:t>0</w:t>
-            </w:r>
-          </w:p>
-        </w:tc>
-        <w:tc>
-          <w:tcPr>
-            <w:tcW w:w="440" w:type="dxa"/>
+            <w:tcW w:w="434" w:type="dxa"/>
+            <w:tcBorders/>
+          </w:tcPr>
+          <w:p>
+            <w:pPr>
+              <w:pStyle w:val="TableContents"/>
+              <w:bidi w:val="0"/>
+              <w:jc w:val="center"/>
+              <w:rPr>
+                <w:rFonts w:cs="Noto Sans Devanagari"/>
+                <w:sz w:val="20"/>
+                <w:szCs w:val="20"/>
+              </w:rPr>
+            </w:pPr>
+            <w:r>
+              <w:rPr>
+                <w:rFonts w:cs="Noto Sans Devanagari"/>
+                <w:sz w:val="20"/>
+                <w:szCs w:val="20"/>
+              </w:rPr>
+              <w:t>0</w:t>
+            </w:r>
+          </w:p>
+        </w:tc>
+        <w:tc>
+          <w:tcPr>
+            <w:tcW w:w="442" w:type="dxa"/>
             <w:tcBorders/>
           </w:tcPr>
           <w:p>
@@ -23088,7 +23088,7 @@
         </w:tc>
         <w:tc>
           <w:tcPr>
-            <w:tcW w:w="436" w:type="dxa"/>
+            <w:tcW w:w="434" w:type="dxa"/>
             <w:tcBorders/>
           </w:tcPr>
           <w:p>
@@ -23114,7 +23114,7 @@
         </w:tc>
         <w:tc>
           <w:tcPr>
-            <w:tcW w:w="440" w:type="dxa"/>
+            <w:tcW w:w="442" w:type="dxa"/>
             <w:tcBorders/>
           </w:tcPr>
           <w:p>
@@ -23186,7 +23186,7 @@
                 <w:sz w:val="20"/>
                 <w:szCs w:val="20"/>
               </w:rPr>
-              <w:t>0</w:t>
+              <w:t>1</w:t>
             </w:r>
           </w:p>
         </w:tc>
@@ -23238,7 +23238,7 @@
                 <w:sz w:val="20"/>
                 <w:szCs w:val="20"/>
               </w:rPr>
-              <w:t>0</w:t>
+              <w:t>1</w:t>
             </w:r>
           </w:p>
         </w:tc>
@@ -23403,33 +23403,33 @@
         </w:tc>
         <w:tc>
           <w:tcPr>
-            <w:tcW w:w="436" w:type="dxa"/>
-            <w:tcBorders/>
-          </w:tcPr>
-          <w:p>
-            <w:pPr>
-              <w:pStyle w:val="TableContents"/>
-              <w:bidi w:val="0"/>
-              <w:jc w:val="center"/>
-              <w:rPr>
-                <w:rFonts w:cs="Noto Sans Devanagari"/>
-                <w:sz w:val="20"/>
-                <w:szCs w:val="20"/>
-              </w:rPr>
-            </w:pPr>
-            <w:r>
-              <w:rPr>
-                <w:rFonts w:cs="Noto Sans Devanagari"/>
-                <w:sz w:val="20"/>
-                <w:szCs w:val="20"/>
-              </w:rPr>
-              <w:t>1</w:t>
-            </w:r>
-          </w:p>
-        </w:tc>
-        <w:tc>
-          <w:tcPr>
-            <w:tcW w:w="440" w:type="dxa"/>
+            <w:tcW w:w="434" w:type="dxa"/>
+            <w:tcBorders/>
+          </w:tcPr>
+          <w:p>
+            <w:pPr>
+              <w:pStyle w:val="TableContents"/>
+              <w:bidi w:val="0"/>
+              <w:jc w:val="center"/>
+              <w:rPr>
+                <w:rFonts w:cs="Noto Sans Devanagari"/>
+                <w:sz w:val="20"/>
+                <w:szCs w:val="20"/>
+              </w:rPr>
+            </w:pPr>
+            <w:r>
+              <w:rPr>
+                <w:rFonts w:cs="Noto Sans Devanagari"/>
+                <w:sz w:val="20"/>
+                <w:szCs w:val="20"/>
+              </w:rPr>
+              <w:t>X</w:t>
+            </w:r>
+          </w:p>
+        </w:tc>
+        <w:tc>
+          <w:tcPr>
+            <w:tcW w:w="442" w:type="dxa"/>
             <w:tcBorders/>
           </w:tcPr>
           <w:p>
@@ -23718,33 +23718,33 @@
         </w:tc>
         <w:tc>
           <w:tcPr>
-            <w:tcW w:w="436" w:type="dxa"/>
-            <w:tcBorders/>
-          </w:tcPr>
-          <w:p>
-            <w:pPr>
-              <w:pStyle w:val="TableContents"/>
-              <w:bidi w:val="0"/>
-              <w:jc w:val="center"/>
-              <w:rPr>
-                <w:rFonts w:cs="Noto Sans Devanagari"/>
-                <w:sz w:val="20"/>
-                <w:szCs w:val="20"/>
-              </w:rPr>
-            </w:pPr>
-            <w:r>
-              <w:rPr>
-                <w:rFonts w:cs="Noto Sans Devanagari"/>
-                <w:sz w:val="20"/>
-                <w:szCs w:val="20"/>
-              </w:rPr>
-              <w:t>1</w:t>
-            </w:r>
-          </w:p>
-        </w:tc>
-        <w:tc>
-          <w:tcPr>
-            <w:tcW w:w="440" w:type="dxa"/>
+            <w:tcW w:w="434" w:type="dxa"/>
+            <w:tcBorders/>
+          </w:tcPr>
+          <w:p>
+            <w:pPr>
+              <w:pStyle w:val="TableContents"/>
+              <w:bidi w:val="0"/>
+              <w:jc w:val="center"/>
+              <w:rPr>
+                <w:rFonts w:cs="Noto Sans Devanagari"/>
+                <w:sz w:val="20"/>
+                <w:szCs w:val="20"/>
+              </w:rPr>
+            </w:pPr>
+            <w:r>
+              <w:rPr>
+                <w:rFonts w:cs="Noto Sans Devanagari"/>
+                <w:sz w:val="20"/>
+                <w:szCs w:val="20"/>
+              </w:rPr>
+              <w:t>X</w:t>
+            </w:r>
+          </w:p>
+        </w:tc>
+        <w:tc>
+          <w:tcPr>
+            <w:tcW w:w="442" w:type="dxa"/>
             <w:tcBorders/>
           </w:tcPr>
           <w:p>
@@ -24033,7 +24033,7 @@
         </w:tc>
         <w:tc>
           <w:tcPr>
-            <w:tcW w:w="436" w:type="dxa"/>
+            <w:tcW w:w="434" w:type="dxa"/>
             <w:tcBorders/>
           </w:tcPr>
           <w:p>
@@ -24059,7 +24059,7 @@
         </w:tc>
         <w:tc>
           <w:tcPr>
-            <w:tcW w:w="440" w:type="dxa"/>
+            <w:tcW w:w="442" w:type="dxa"/>
             <w:tcBorders/>
           </w:tcPr>
           <w:p>
@@ -24348,7 +24348,7 @@
         </w:tc>
         <w:tc>
           <w:tcPr>
-            <w:tcW w:w="436" w:type="dxa"/>
+            <w:tcW w:w="434" w:type="dxa"/>
             <w:tcBorders/>
           </w:tcPr>
           <w:p>
@@ -24374,7 +24374,7 @@
         </w:tc>
         <w:tc>
           <w:tcPr>
-            <w:tcW w:w="440" w:type="dxa"/>
+            <w:tcW w:w="442" w:type="dxa"/>
             <w:tcBorders/>
           </w:tcPr>
           <w:p>
@@ -24698,8 +24698,8 @@
       </w:tblPr>
       <w:tblGrid>
         <w:gridCol w:w="876"/>
-        <w:gridCol w:w="436"/>
-        <w:gridCol w:w="440"/>
+        <w:gridCol w:w="434"/>
+        <w:gridCol w:w="442"/>
         <w:gridCol w:w="876"/>
         <w:gridCol w:w="876"/>
         <w:gridCol w:w="876"/>
@@ -25139,7 +25139,7 @@
         </w:tc>
         <w:tc>
           <w:tcPr>
-            <w:tcW w:w="436" w:type="dxa"/>
+            <w:tcW w:w="434" w:type="dxa"/>
             <w:tcBorders/>
           </w:tcPr>
           <w:p>
@@ -25165,7 +25165,7 @@
         </w:tc>
         <w:tc>
           <w:tcPr>
-            <w:tcW w:w="440" w:type="dxa"/>
+            <w:tcW w:w="442" w:type="dxa"/>
             <w:tcBorders/>
           </w:tcPr>
           <w:p>
@@ -25454,7 +25454,7 @@
         </w:tc>
         <w:tc>
           <w:tcPr>
-            <w:tcW w:w="436" w:type="dxa"/>
+            <w:tcW w:w="434" w:type="dxa"/>
             <w:tcBorders/>
           </w:tcPr>
           <w:p>
@@ -25480,7 +25480,7 @@
         </w:tc>
         <w:tc>
           <w:tcPr>
-            <w:tcW w:w="440" w:type="dxa"/>
+            <w:tcW w:w="442" w:type="dxa"/>
             <w:tcBorders/>
           </w:tcPr>
           <w:p>
@@ -25769,7 +25769,7 @@
         </w:tc>
         <w:tc>
           <w:tcPr>
-            <w:tcW w:w="436" w:type="dxa"/>
+            <w:tcW w:w="434" w:type="dxa"/>
             <w:tcBorders/>
           </w:tcPr>
           <w:p>
@@ -25795,7 +25795,7 @@
         </w:tc>
         <w:tc>
           <w:tcPr>
-            <w:tcW w:w="440" w:type="dxa"/>
+            <w:tcW w:w="442" w:type="dxa"/>
             <w:tcBorders/>
           </w:tcPr>
           <w:p>
@@ -26085,7 +26085,7 @@
         </w:tc>
         <w:tc>
           <w:tcPr>
-            <w:tcW w:w="436" w:type="dxa"/>
+            <w:tcW w:w="434" w:type="dxa"/>
             <w:tcBorders/>
           </w:tcPr>
           <w:p>
@@ -26111,7 +26111,7 @@
         </w:tc>
         <w:tc>
           <w:tcPr>
-            <w:tcW w:w="440" w:type="dxa"/>
+            <w:tcW w:w="442" w:type="dxa"/>
             <w:tcBorders/>
           </w:tcPr>
           <w:p>
@@ -26400,7 +26400,7 @@
         </w:tc>
         <w:tc>
           <w:tcPr>
-            <w:tcW w:w="436" w:type="dxa"/>
+            <w:tcW w:w="434" w:type="dxa"/>
             <w:tcBorders/>
           </w:tcPr>
           <w:p>
@@ -26426,7 +26426,7 @@
         </w:tc>
         <w:tc>
           <w:tcPr>
-            <w:tcW w:w="440" w:type="dxa"/>
+            <w:tcW w:w="442" w:type="dxa"/>
             <w:tcBorders/>
           </w:tcPr>
           <w:p>
@@ -26498,7 +26498,7 @@
                 <w:sz w:val="20"/>
                 <w:szCs w:val="20"/>
               </w:rPr>
-              <w:t>0</w:t>
+              <w:t>1</w:t>
             </w:r>
           </w:p>
         </w:tc>
@@ -26550,7 +26550,7 @@
                 <w:sz w:val="20"/>
                 <w:szCs w:val="20"/>
               </w:rPr>
-              <w:t>0</w:t>
+              <w:t>1</w:t>
             </w:r>
           </w:p>
         </w:tc>
@@ -26715,7 +26715,7 @@
         </w:tc>
         <w:tc>
           <w:tcPr>
-            <w:tcW w:w="436" w:type="dxa"/>
+            <w:tcW w:w="434" w:type="dxa"/>
             <w:tcBorders/>
           </w:tcPr>
           <w:p>
@@ -26741,27 +26741,27 @@
         </w:tc>
         <w:tc>
           <w:tcPr>
-            <w:tcW w:w="440" w:type="dxa"/>
-            <w:tcBorders/>
-          </w:tcPr>
-          <w:p>
-            <w:pPr>
-              <w:pStyle w:val="TableContents"/>
-              <w:bidi w:val="0"/>
-              <w:jc w:val="center"/>
-              <w:rPr>
-                <w:rFonts w:cs="Noto Sans Devanagari"/>
-                <w:sz w:val="20"/>
-                <w:szCs w:val="20"/>
-              </w:rPr>
-            </w:pPr>
-            <w:r>
-              <w:rPr>
-                <w:rFonts w:cs="Noto Sans Devanagari"/>
-                <w:sz w:val="20"/>
-                <w:szCs w:val="20"/>
-              </w:rPr>
-              <w:t>1</w:t>
+            <w:tcW w:w="442" w:type="dxa"/>
+            <w:tcBorders/>
+          </w:tcPr>
+          <w:p>
+            <w:pPr>
+              <w:pStyle w:val="TableContents"/>
+              <w:bidi w:val="0"/>
+              <w:jc w:val="center"/>
+              <w:rPr>
+                <w:rFonts w:cs="Noto Sans Devanagari"/>
+                <w:sz w:val="20"/>
+                <w:szCs w:val="20"/>
+              </w:rPr>
+            </w:pPr>
+            <w:r>
+              <w:rPr>
+                <w:rFonts w:cs="Noto Sans Devanagari"/>
+                <w:sz w:val="20"/>
+                <w:szCs w:val="20"/>
+              </w:rPr>
+              <w:t>X</w:t>
             </w:r>
           </w:p>
         </w:tc>
@@ -27030,7 +27030,7 @@
         </w:tc>
         <w:tc>
           <w:tcPr>
-            <w:tcW w:w="436" w:type="dxa"/>
+            <w:tcW w:w="434" w:type="dxa"/>
             <w:tcBorders/>
           </w:tcPr>
           <w:p>
@@ -27056,27 +27056,27 @@
         </w:tc>
         <w:tc>
           <w:tcPr>
-            <w:tcW w:w="440" w:type="dxa"/>
-            <w:tcBorders/>
-          </w:tcPr>
-          <w:p>
-            <w:pPr>
-              <w:pStyle w:val="TableContents"/>
-              <w:bidi w:val="0"/>
-              <w:jc w:val="center"/>
-              <w:rPr>
-                <w:rFonts w:cs="Noto Sans Devanagari"/>
-                <w:sz w:val="20"/>
-                <w:szCs w:val="20"/>
-              </w:rPr>
-            </w:pPr>
-            <w:r>
-              <w:rPr>
-                <w:rFonts w:cs="Noto Sans Devanagari"/>
-                <w:sz w:val="20"/>
-                <w:szCs w:val="20"/>
-              </w:rPr>
-              <w:t>1</w:t>
+            <w:tcW w:w="442" w:type="dxa"/>
+            <w:tcBorders/>
+          </w:tcPr>
+          <w:p>
+            <w:pPr>
+              <w:pStyle w:val="TableContents"/>
+              <w:bidi w:val="0"/>
+              <w:jc w:val="center"/>
+              <w:rPr>
+                <w:rFonts w:cs="Noto Sans Devanagari"/>
+                <w:sz w:val="20"/>
+                <w:szCs w:val="20"/>
+              </w:rPr>
+            </w:pPr>
+            <w:r>
+              <w:rPr>
+                <w:rFonts w:cs="Noto Sans Devanagari"/>
+                <w:sz w:val="20"/>
+                <w:szCs w:val="20"/>
+              </w:rPr>
+              <w:t>X</w:t>
             </w:r>
           </w:p>
         </w:tc>
@@ -27345,7 +27345,7 @@
         </w:tc>
         <w:tc>
           <w:tcPr>
-            <w:tcW w:w="436" w:type="dxa"/>
+            <w:tcW w:w="434" w:type="dxa"/>
             <w:tcBorders/>
           </w:tcPr>
           <w:p>
@@ -27371,7 +27371,7 @@
         </w:tc>
         <w:tc>
           <w:tcPr>
-            <w:tcW w:w="440" w:type="dxa"/>
+            <w:tcW w:w="442" w:type="dxa"/>
             <w:tcBorders/>
           </w:tcPr>
           <w:p>
@@ -27660,7 +27660,7 @@
         </w:tc>
         <w:tc>
           <w:tcPr>
-            <w:tcW w:w="436" w:type="dxa"/>
+            <w:tcW w:w="434" w:type="dxa"/>
             <w:tcBorders/>
           </w:tcPr>
           <w:p>
@@ -27686,7 +27686,7 @@
         </w:tc>
         <w:tc>
           <w:tcPr>
-            <w:tcW w:w="440" w:type="dxa"/>
+            <w:tcW w:w="442" w:type="dxa"/>
             <w:tcBorders/>
           </w:tcPr>
           <w:p>

</xml_diff>

<commit_message>
fix(jmp_nz): JUMP NEGATIVE/ZERO now properly works in every stance for every exercise
</commit_message>
<xml_diff>
--- a/tabela-verdade-instrucoes-uc.docx
+++ b/tabela-verdade-instrucoes-uc.docx
@@ -8406,11 +8406,7 @@
         </w:rPr>
       </w:pPr>
       <w:r>
-        <w:rPr>
-          <w:b/>
-          <w:bCs/>
-        </w:rPr>
-        <w:t>NOT CYCLE(2) OR CYCLE(1) OR NOT CYCLE(0)</w:t>
+        <w:rPr/>
       </w:r>
     </w:p>
     <w:p>
@@ -21386,8 +21382,8 @@
       </w:tblPr>
       <w:tblGrid>
         <w:gridCol w:w="876"/>
-        <w:gridCol w:w="434"/>
-        <w:gridCol w:w="442"/>
+        <w:gridCol w:w="433"/>
+        <w:gridCol w:w="443"/>
         <w:gridCol w:w="876"/>
         <w:gridCol w:w="876"/>
         <w:gridCol w:w="876"/>
@@ -21827,7 +21823,7 @@
         </w:tc>
         <w:tc>
           <w:tcPr>
-            <w:tcW w:w="434" w:type="dxa"/>
+            <w:tcW w:w="433" w:type="dxa"/>
             <w:tcBorders/>
           </w:tcPr>
           <w:p>
@@ -21853,7 +21849,7 @@
         </w:tc>
         <w:tc>
           <w:tcPr>
-            <w:tcW w:w="442" w:type="dxa"/>
+            <w:tcW w:w="443" w:type="dxa"/>
             <w:tcBorders/>
           </w:tcPr>
           <w:p>
@@ -22142,7 +22138,7 @@
         </w:tc>
         <w:tc>
           <w:tcPr>
-            <w:tcW w:w="434" w:type="dxa"/>
+            <w:tcW w:w="433" w:type="dxa"/>
             <w:tcBorders/>
           </w:tcPr>
           <w:p>
@@ -22168,7 +22164,7 @@
         </w:tc>
         <w:tc>
           <w:tcPr>
-            <w:tcW w:w="442" w:type="dxa"/>
+            <w:tcW w:w="443" w:type="dxa"/>
             <w:tcBorders/>
           </w:tcPr>
           <w:p>
@@ -22457,7 +22453,7 @@
         </w:tc>
         <w:tc>
           <w:tcPr>
-            <w:tcW w:w="434" w:type="dxa"/>
+            <w:tcW w:w="433" w:type="dxa"/>
             <w:tcBorders/>
           </w:tcPr>
           <w:p>
@@ -22483,7 +22479,7 @@
         </w:tc>
         <w:tc>
           <w:tcPr>
-            <w:tcW w:w="442" w:type="dxa"/>
+            <w:tcW w:w="443" w:type="dxa"/>
             <w:tcBorders/>
           </w:tcPr>
           <w:p>
@@ -22773,33 +22769,33 @@
         </w:tc>
         <w:tc>
           <w:tcPr>
-            <w:tcW w:w="434" w:type="dxa"/>
-            <w:tcBorders/>
-          </w:tcPr>
-          <w:p>
-            <w:pPr>
-              <w:pStyle w:val="TableContents"/>
-              <w:bidi w:val="0"/>
-              <w:jc w:val="center"/>
-              <w:rPr>
-                <w:rFonts w:cs="Noto Sans Devanagari"/>
-                <w:sz w:val="20"/>
-                <w:szCs w:val="20"/>
-              </w:rPr>
-            </w:pPr>
-            <w:r>
-              <w:rPr>
-                <w:rFonts w:cs="Noto Sans Devanagari"/>
-                <w:sz w:val="20"/>
-                <w:szCs w:val="20"/>
-              </w:rPr>
-              <w:t>0</w:t>
-            </w:r>
-          </w:p>
-        </w:tc>
-        <w:tc>
-          <w:tcPr>
-            <w:tcW w:w="442" w:type="dxa"/>
+            <w:tcW w:w="433" w:type="dxa"/>
+            <w:tcBorders/>
+          </w:tcPr>
+          <w:p>
+            <w:pPr>
+              <w:pStyle w:val="TableContents"/>
+              <w:bidi w:val="0"/>
+              <w:jc w:val="center"/>
+              <w:rPr>
+                <w:rFonts w:cs="Noto Sans Devanagari"/>
+                <w:sz w:val="20"/>
+                <w:szCs w:val="20"/>
+              </w:rPr>
+            </w:pPr>
+            <w:r>
+              <w:rPr>
+                <w:rFonts w:cs="Noto Sans Devanagari"/>
+                <w:sz w:val="20"/>
+                <w:szCs w:val="20"/>
+              </w:rPr>
+              <w:t>0</w:t>
+            </w:r>
+          </w:p>
+        </w:tc>
+        <w:tc>
+          <w:tcPr>
+            <w:tcW w:w="443" w:type="dxa"/>
             <w:tcBorders/>
           </w:tcPr>
           <w:p>
@@ -23088,7 +23084,7 @@
         </w:tc>
         <w:tc>
           <w:tcPr>
-            <w:tcW w:w="434" w:type="dxa"/>
+            <w:tcW w:w="433" w:type="dxa"/>
             <w:tcBorders/>
           </w:tcPr>
           <w:p>
@@ -23114,7 +23110,7 @@
         </w:tc>
         <w:tc>
           <w:tcPr>
-            <w:tcW w:w="442" w:type="dxa"/>
+            <w:tcW w:w="443" w:type="dxa"/>
             <w:tcBorders/>
           </w:tcPr>
           <w:p>
@@ -23403,7 +23399,7 @@
         </w:tc>
         <w:tc>
           <w:tcPr>
-            <w:tcW w:w="434" w:type="dxa"/>
+            <w:tcW w:w="433" w:type="dxa"/>
             <w:tcBorders/>
           </w:tcPr>
           <w:p>
@@ -23429,7 +23425,7 @@
         </w:tc>
         <w:tc>
           <w:tcPr>
-            <w:tcW w:w="442" w:type="dxa"/>
+            <w:tcW w:w="443" w:type="dxa"/>
             <w:tcBorders/>
           </w:tcPr>
           <w:p>
@@ -23718,7 +23714,7 @@
         </w:tc>
         <w:tc>
           <w:tcPr>
-            <w:tcW w:w="434" w:type="dxa"/>
+            <w:tcW w:w="433" w:type="dxa"/>
             <w:tcBorders/>
           </w:tcPr>
           <w:p>
@@ -23744,7 +23740,7 @@
         </w:tc>
         <w:tc>
           <w:tcPr>
-            <w:tcW w:w="442" w:type="dxa"/>
+            <w:tcW w:w="443" w:type="dxa"/>
             <w:tcBorders/>
           </w:tcPr>
           <w:p>
@@ -24033,7 +24029,7 @@
         </w:tc>
         <w:tc>
           <w:tcPr>
-            <w:tcW w:w="434" w:type="dxa"/>
+            <w:tcW w:w="433" w:type="dxa"/>
             <w:tcBorders/>
           </w:tcPr>
           <w:p>
@@ -24059,7 +24055,7 @@
         </w:tc>
         <w:tc>
           <w:tcPr>
-            <w:tcW w:w="442" w:type="dxa"/>
+            <w:tcW w:w="443" w:type="dxa"/>
             <w:tcBorders/>
           </w:tcPr>
           <w:p>
@@ -24348,7 +24344,7 @@
         </w:tc>
         <w:tc>
           <w:tcPr>
-            <w:tcW w:w="434" w:type="dxa"/>
+            <w:tcW w:w="433" w:type="dxa"/>
             <w:tcBorders/>
           </w:tcPr>
           <w:p>
@@ -24374,7 +24370,7 @@
         </w:tc>
         <w:tc>
           <w:tcPr>
-            <w:tcW w:w="442" w:type="dxa"/>
+            <w:tcW w:w="443" w:type="dxa"/>
             <w:tcBorders/>
           </w:tcPr>
           <w:p>
@@ -24698,8 +24694,8 @@
       </w:tblPr>
       <w:tblGrid>
         <w:gridCol w:w="876"/>
-        <w:gridCol w:w="434"/>
-        <w:gridCol w:w="442"/>
+        <w:gridCol w:w="433"/>
+        <w:gridCol w:w="443"/>
         <w:gridCol w:w="876"/>
         <w:gridCol w:w="876"/>
         <w:gridCol w:w="876"/>
@@ -25139,7 +25135,7 @@
         </w:tc>
         <w:tc>
           <w:tcPr>
-            <w:tcW w:w="434" w:type="dxa"/>
+            <w:tcW w:w="433" w:type="dxa"/>
             <w:tcBorders/>
           </w:tcPr>
           <w:p>
@@ -25165,7 +25161,7 @@
         </w:tc>
         <w:tc>
           <w:tcPr>
-            <w:tcW w:w="442" w:type="dxa"/>
+            <w:tcW w:w="443" w:type="dxa"/>
             <w:tcBorders/>
           </w:tcPr>
           <w:p>
@@ -25454,7 +25450,7 @@
         </w:tc>
         <w:tc>
           <w:tcPr>
-            <w:tcW w:w="434" w:type="dxa"/>
+            <w:tcW w:w="433" w:type="dxa"/>
             <w:tcBorders/>
           </w:tcPr>
           <w:p>
@@ -25480,7 +25476,7 @@
         </w:tc>
         <w:tc>
           <w:tcPr>
-            <w:tcW w:w="442" w:type="dxa"/>
+            <w:tcW w:w="443" w:type="dxa"/>
             <w:tcBorders/>
           </w:tcPr>
           <w:p>
@@ -25769,7 +25765,7 @@
         </w:tc>
         <w:tc>
           <w:tcPr>
-            <w:tcW w:w="434" w:type="dxa"/>
+            <w:tcW w:w="433" w:type="dxa"/>
             <w:tcBorders/>
           </w:tcPr>
           <w:p>
@@ -25795,7 +25791,7 @@
         </w:tc>
         <w:tc>
           <w:tcPr>
-            <w:tcW w:w="442" w:type="dxa"/>
+            <w:tcW w:w="443" w:type="dxa"/>
             <w:tcBorders/>
           </w:tcPr>
           <w:p>
@@ -26085,7 +26081,7 @@
         </w:tc>
         <w:tc>
           <w:tcPr>
-            <w:tcW w:w="434" w:type="dxa"/>
+            <w:tcW w:w="433" w:type="dxa"/>
             <w:tcBorders/>
           </w:tcPr>
           <w:p>
@@ -26111,7 +26107,7 @@
         </w:tc>
         <w:tc>
           <w:tcPr>
-            <w:tcW w:w="442" w:type="dxa"/>
+            <w:tcW w:w="443" w:type="dxa"/>
             <w:tcBorders/>
           </w:tcPr>
           <w:p>
@@ -26400,7 +26396,7 @@
         </w:tc>
         <w:tc>
           <w:tcPr>
-            <w:tcW w:w="434" w:type="dxa"/>
+            <w:tcW w:w="433" w:type="dxa"/>
             <w:tcBorders/>
           </w:tcPr>
           <w:p>
@@ -26426,7 +26422,7 @@
         </w:tc>
         <w:tc>
           <w:tcPr>
-            <w:tcW w:w="442" w:type="dxa"/>
+            <w:tcW w:w="443" w:type="dxa"/>
             <w:tcBorders/>
           </w:tcPr>
           <w:p>
@@ -26715,7 +26711,7 @@
         </w:tc>
         <w:tc>
           <w:tcPr>
-            <w:tcW w:w="434" w:type="dxa"/>
+            <w:tcW w:w="433" w:type="dxa"/>
             <w:tcBorders/>
           </w:tcPr>
           <w:p>
@@ -26741,7 +26737,7 @@
         </w:tc>
         <w:tc>
           <w:tcPr>
-            <w:tcW w:w="442" w:type="dxa"/>
+            <w:tcW w:w="443" w:type="dxa"/>
             <w:tcBorders/>
           </w:tcPr>
           <w:p>
@@ -27030,7 +27026,7 @@
         </w:tc>
         <w:tc>
           <w:tcPr>
-            <w:tcW w:w="434" w:type="dxa"/>
+            <w:tcW w:w="433" w:type="dxa"/>
             <w:tcBorders/>
           </w:tcPr>
           <w:p>
@@ -27056,7 +27052,7 @@
         </w:tc>
         <w:tc>
           <w:tcPr>
-            <w:tcW w:w="442" w:type="dxa"/>
+            <w:tcW w:w="443" w:type="dxa"/>
             <w:tcBorders/>
           </w:tcPr>
           <w:p>
@@ -27345,7 +27341,7 @@
         </w:tc>
         <w:tc>
           <w:tcPr>
-            <w:tcW w:w="434" w:type="dxa"/>
+            <w:tcW w:w="433" w:type="dxa"/>
             <w:tcBorders/>
           </w:tcPr>
           <w:p>
@@ -27371,7 +27367,7 @@
         </w:tc>
         <w:tc>
           <w:tcPr>
-            <w:tcW w:w="442" w:type="dxa"/>
+            <w:tcW w:w="443" w:type="dxa"/>
             <w:tcBorders/>
           </w:tcPr>
           <w:p>
@@ -27660,7 +27656,7 @@
         </w:tc>
         <w:tc>
           <w:tcPr>
-            <w:tcW w:w="434" w:type="dxa"/>
+            <w:tcW w:w="433" w:type="dxa"/>
             <w:tcBorders/>
           </w:tcPr>
           <w:p>
@@ -27686,7 +27682,7 @@
         </w:tc>
         <w:tc>
           <w:tcPr>
-            <w:tcW w:w="442" w:type="dxa"/>
+            <w:tcW w:w="443" w:type="dxa"/>
             <w:tcBorders/>
           </w:tcPr>
           <w:p>

</xml_diff>